<commit_message>
Aggiunto schema ER, schema logico e inizio implementazione
</commit_message>
<xml_diff>
--- a/documentazione/i4_finke_doc_prog2.docx
+++ b/documentazione/i4_finke_doc_prog2.docx
@@ -136,7 +136,7 @@
         <w:rPr>
           <w:noProof/>
         </w:rPr>
-        <w:instrText xml:space="preserve"> PAGEREF _Toc31183689 \h </w:instrText>
+        <w:instrText xml:space="preserve"> PAGEREF _Toc31201033 \h </w:instrText>
       </w:r>
       <w:r>
         <w:rPr>
@@ -213,7 +213,7 @@
         <w:rPr>
           <w:noProof/>
         </w:rPr>
-        <w:instrText xml:space="preserve"> PAGEREF _Toc31183690 \h </w:instrText>
+        <w:instrText xml:space="preserve"> PAGEREF _Toc31201034 \h </w:instrText>
       </w:r>
       <w:r>
         <w:rPr>
@@ -290,7 +290,7 @@
         <w:rPr>
           <w:noProof/>
         </w:rPr>
-        <w:instrText xml:space="preserve"> PAGEREF _Toc31183691 \h </w:instrText>
+        <w:instrText xml:space="preserve"> PAGEREF _Toc31201035 \h </w:instrText>
       </w:r>
       <w:r>
         <w:rPr>
@@ -367,7 +367,7 @@
         <w:rPr>
           <w:noProof/>
         </w:rPr>
-        <w:instrText xml:space="preserve"> PAGEREF _Toc31183692 \h </w:instrText>
+        <w:instrText xml:space="preserve"> PAGEREF _Toc31201036 \h </w:instrText>
       </w:r>
       <w:r>
         <w:rPr>
@@ -446,7 +446,7 @@
         <w:rPr>
           <w:noProof/>
         </w:rPr>
-        <w:instrText xml:space="preserve"> PAGEREF _Toc31183693 \h </w:instrText>
+        <w:instrText xml:space="preserve"> PAGEREF _Toc31201037 \h </w:instrText>
       </w:r>
       <w:r>
         <w:rPr>
@@ -523,7 +523,7 @@
         <w:rPr>
           <w:noProof/>
         </w:rPr>
-        <w:instrText xml:space="preserve"> PAGEREF _Toc31183694 \h </w:instrText>
+        <w:instrText xml:space="preserve"> PAGEREF _Toc31201038 \h </w:instrText>
       </w:r>
       <w:r>
         <w:rPr>
@@ -600,7 +600,7 @@
         <w:rPr>
           <w:noProof/>
         </w:rPr>
-        <w:instrText xml:space="preserve"> PAGEREF _Toc31183695 \h </w:instrText>
+        <w:instrText xml:space="preserve"> PAGEREF _Toc31201039 \h </w:instrText>
       </w:r>
       <w:r>
         <w:rPr>
@@ -677,7 +677,7 @@
         <w:rPr>
           <w:noProof/>
         </w:rPr>
-        <w:instrText xml:space="preserve"> PAGEREF _Toc31183696 \h </w:instrText>
+        <w:instrText xml:space="preserve"> PAGEREF _Toc31201040 \h </w:instrText>
       </w:r>
       <w:r>
         <w:rPr>
@@ -754,7 +754,7 @@
         <w:rPr>
           <w:noProof/>
         </w:rPr>
-        <w:instrText xml:space="preserve"> PAGEREF _Toc31183697 \h </w:instrText>
+        <w:instrText xml:space="preserve"> PAGEREF _Toc31201041 \h </w:instrText>
       </w:r>
       <w:r>
         <w:rPr>
@@ -831,7 +831,7 @@
         <w:rPr>
           <w:noProof/>
         </w:rPr>
-        <w:instrText xml:space="preserve"> PAGEREF _Toc31183698 \h </w:instrText>
+        <w:instrText xml:space="preserve"> PAGEREF _Toc31201042 \h </w:instrText>
       </w:r>
       <w:r>
         <w:rPr>
@@ -908,7 +908,7 @@
         <w:rPr>
           <w:noProof/>
         </w:rPr>
-        <w:instrText xml:space="preserve"> PAGEREF _Toc31183699 \h </w:instrText>
+        <w:instrText xml:space="preserve"> PAGEREF _Toc31201043 \h </w:instrText>
       </w:r>
       <w:r>
         <w:rPr>
@@ -985,7 +985,7 @@
         <w:rPr>
           <w:noProof/>
         </w:rPr>
-        <w:instrText xml:space="preserve"> PAGEREF _Toc31183700 \h </w:instrText>
+        <w:instrText xml:space="preserve"> PAGEREF _Toc31201044 \h </w:instrText>
       </w:r>
       <w:r>
         <w:rPr>
@@ -1062,7 +1062,7 @@
         <w:rPr>
           <w:noProof/>
         </w:rPr>
-        <w:instrText xml:space="preserve"> PAGEREF _Toc31183701 \h </w:instrText>
+        <w:instrText xml:space="preserve"> PAGEREF _Toc31201045 \h </w:instrText>
       </w:r>
       <w:r>
         <w:rPr>
@@ -1139,7 +1139,7 @@
         <w:rPr>
           <w:noProof/>
         </w:rPr>
-        <w:instrText xml:space="preserve"> PAGEREF _Toc31183702 \h </w:instrText>
+        <w:instrText xml:space="preserve"> PAGEREF _Toc31201046 \h </w:instrText>
       </w:r>
       <w:r>
         <w:rPr>
@@ -1216,7 +1216,7 @@
         <w:rPr>
           <w:noProof/>
         </w:rPr>
-        <w:instrText xml:space="preserve"> PAGEREF _Toc31183703 \h </w:instrText>
+        <w:instrText xml:space="preserve"> PAGEREF _Toc31201047 \h </w:instrText>
       </w:r>
       <w:r>
         <w:rPr>
@@ -1293,7 +1293,7 @@
         <w:rPr>
           <w:noProof/>
         </w:rPr>
-        <w:instrText xml:space="preserve"> PAGEREF _Toc31183704 \h </w:instrText>
+        <w:instrText xml:space="preserve"> PAGEREF _Toc31201048 \h </w:instrText>
       </w:r>
       <w:r>
         <w:rPr>
@@ -1370,7 +1370,7 @@
         <w:rPr>
           <w:noProof/>
         </w:rPr>
-        <w:instrText xml:space="preserve"> PAGEREF _Toc31183705 \h </w:instrText>
+        <w:instrText xml:space="preserve"> PAGEREF _Toc31201049 \h </w:instrText>
       </w:r>
       <w:r>
         <w:rPr>
@@ -1447,7 +1447,7 @@
         <w:rPr>
           <w:noProof/>
         </w:rPr>
-        <w:instrText xml:space="preserve"> PAGEREF _Toc31183706 \h </w:instrText>
+        <w:instrText xml:space="preserve"> PAGEREF _Toc31201050 \h </w:instrText>
       </w:r>
       <w:r>
         <w:rPr>
@@ -1524,7 +1524,7 @@
         <w:rPr>
           <w:noProof/>
         </w:rPr>
-        <w:instrText xml:space="preserve"> PAGEREF _Toc31183707 \h </w:instrText>
+        <w:instrText xml:space="preserve"> PAGEREF _Toc31201051 \h </w:instrText>
       </w:r>
       <w:r>
         <w:rPr>
@@ -1603,7 +1603,7 @@
         <w:rPr>
           <w:noProof/>
         </w:rPr>
-        <w:instrText xml:space="preserve"> PAGEREF _Toc31183708 \h </w:instrText>
+        <w:instrText xml:space="preserve"> PAGEREF _Toc31201052 \h </w:instrText>
       </w:r>
       <w:r>
         <w:rPr>
@@ -1680,7 +1680,7 @@
         <w:rPr>
           <w:noProof/>
         </w:rPr>
-        <w:instrText xml:space="preserve"> PAGEREF _Toc31183709 \h </w:instrText>
+        <w:instrText xml:space="preserve"> PAGEREF _Toc31201053 \h </w:instrText>
       </w:r>
       <w:r>
         <w:rPr>
@@ -1757,7 +1757,7 @@
         <w:rPr>
           <w:noProof/>
         </w:rPr>
-        <w:instrText xml:space="preserve"> PAGEREF _Toc31183710 \h </w:instrText>
+        <w:instrText xml:space="preserve"> PAGEREF _Toc31201054 \h </w:instrText>
       </w:r>
       <w:r>
         <w:rPr>
@@ -1834,7 +1834,7 @@
         <w:rPr>
           <w:noProof/>
         </w:rPr>
-        <w:instrText xml:space="preserve"> PAGEREF _Toc31183711 \h </w:instrText>
+        <w:instrText xml:space="preserve"> PAGEREF _Toc31201055 \h </w:instrText>
       </w:r>
       <w:r>
         <w:rPr>
@@ -1851,7 +1851,7 @@
         <w:rPr>
           <w:noProof/>
         </w:rPr>
-        <w:t>13</w:t>
+        <w:t>14</w:t>
       </w:r>
       <w:r>
         <w:rPr>
@@ -1911,7 +1911,7 @@
         <w:rPr>
           <w:noProof/>
         </w:rPr>
-        <w:instrText xml:space="preserve"> PAGEREF _Toc31183712 \h </w:instrText>
+        <w:instrText xml:space="preserve"> PAGEREF _Toc31201056 \h </w:instrText>
       </w:r>
       <w:r>
         <w:rPr>
@@ -1928,7 +1928,7 @@
         <w:rPr>
           <w:noProof/>
         </w:rPr>
-        <w:t>13</w:t>
+        <w:t>14</w:t>
       </w:r>
       <w:r>
         <w:rPr>
@@ -1988,7 +1988,7 @@
         <w:rPr>
           <w:noProof/>
         </w:rPr>
-        <w:instrText xml:space="preserve"> PAGEREF _Toc31183713 \h </w:instrText>
+        <w:instrText xml:space="preserve"> PAGEREF _Toc31201057 \h </w:instrText>
       </w:r>
       <w:r>
         <w:rPr>
@@ -2005,7 +2005,7 @@
         <w:rPr>
           <w:noProof/>
         </w:rPr>
-        <w:t>13</w:t>
+        <w:t>17</w:t>
       </w:r>
       <w:r>
         <w:rPr>
@@ -2065,7 +2065,7 @@
         <w:rPr>
           <w:noProof/>
         </w:rPr>
-        <w:instrText xml:space="preserve"> PAGEREF _Toc31183714 \h </w:instrText>
+        <w:instrText xml:space="preserve"> PAGEREF _Toc31201058 \h </w:instrText>
       </w:r>
       <w:r>
         <w:rPr>
@@ -2082,7 +2082,7 @@
         <w:rPr>
           <w:noProof/>
         </w:rPr>
-        <w:t>13</w:t>
+        <w:t>17</w:t>
       </w:r>
       <w:r>
         <w:rPr>
@@ -2142,7 +2142,7 @@
         <w:rPr>
           <w:noProof/>
         </w:rPr>
-        <w:instrText xml:space="preserve"> PAGEREF _Toc31183715 \h </w:instrText>
+        <w:instrText xml:space="preserve"> PAGEREF _Toc31201059 \h </w:instrText>
       </w:r>
       <w:r>
         <w:rPr>
@@ -2159,7 +2159,7 @@
         <w:rPr>
           <w:noProof/>
         </w:rPr>
-        <w:t>13</w:t>
+        <w:t>17</w:t>
       </w:r>
       <w:r>
         <w:rPr>
@@ -2219,7 +2219,7 @@
         <w:rPr>
           <w:noProof/>
         </w:rPr>
-        <w:instrText xml:space="preserve"> PAGEREF _Toc31183716 \h </w:instrText>
+        <w:instrText xml:space="preserve"> PAGEREF _Toc31201060 \h </w:instrText>
       </w:r>
       <w:r>
         <w:rPr>
@@ -2236,7 +2236,7 @@
         <w:rPr>
           <w:noProof/>
         </w:rPr>
-        <w:t>14</w:t>
+        <w:t>18</w:t>
       </w:r>
       <w:r>
         <w:rPr>
@@ -2296,7 +2296,7 @@
         <w:rPr>
           <w:noProof/>
         </w:rPr>
-        <w:instrText xml:space="preserve"> PAGEREF _Toc31183717 \h </w:instrText>
+        <w:instrText xml:space="preserve"> PAGEREF _Toc31201061 \h </w:instrText>
       </w:r>
       <w:r>
         <w:rPr>
@@ -2313,7 +2313,7 @@
         <w:rPr>
           <w:noProof/>
         </w:rPr>
-        <w:t>15</w:t>
+        <w:t>19</w:t>
       </w:r>
       <w:r>
         <w:rPr>
@@ -2373,7 +2373,7 @@
         <w:rPr>
           <w:noProof/>
         </w:rPr>
-        <w:instrText xml:space="preserve"> PAGEREF _Toc31183718 \h </w:instrText>
+        <w:instrText xml:space="preserve"> PAGEREF _Toc31201062 \h </w:instrText>
       </w:r>
       <w:r>
         <w:rPr>
@@ -2390,7 +2390,7 @@
         <w:rPr>
           <w:noProof/>
         </w:rPr>
-        <w:t>15</w:t>
+        <w:t>19</w:t>
       </w:r>
       <w:r>
         <w:rPr>
@@ -2450,7 +2450,7 @@
         <w:rPr>
           <w:noProof/>
         </w:rPr>
-        <w:instrText xml:space="preserve"> PAGEREF _Toc31183719 \h </w:instrText>
+        <w:instrText xml:space="preserve"> PAGEREF _Toc31201063 \h </w:instrText>
       </w:r>
       <w:r>
         <w:rPr>
@@ -2467,7 +2467,7 @@
         <w:rPr>
           <w:noProof/>
         </w:rPr>
-        <w:t>16</w:t>
+        <w:t>20</w:t>
       </w:r>
       <w:r>
         <w:rPr>
@@ -2527,7 +2527,7 @@
         <w:rPr>
           <w:noProof/>
         </w:rPr>
-        <w:instrText xml:space="preserve"> PAGEREF _Toc31183720 \h </w:instrText>
+        <w:instrText xml:space="preserve"> PAGEREF _Toc31201064 \h </w:instrText>
       </w:r>
       <w:r>
         <w:rPr>
@@ -2544,7 +2544,7 @@
         <w:rPr>
           <w:noProof/>
         </w:rPr>
-        <w:t>17</w:t>
+        <w:t>21</w:t>
       </w:r>
       <w:r>
         <w:rPr>
@@ -2604,7 +2604,7 @@
         <w:rPr>
           <w:noProof/>
         </w:rPr>
-        <w:instrText xml:space="preserve"> PAGEREF _Toc31183721 \h </w:instrText>
+        <w:instrText xml:space="preserve"> PAGEREF _Toc31201065 \h </w:instrText>
       </w:r>
       <w:r>
         <w:rPr>
@@ -2621,7 +2621,7 @@
         <w:rPr>
           <w:noProof/>
         </w:rPr>
-        <w:t>17</w:t>
+        <w:t>21</w:t>
       </w:r>
       <w:r>
         <w:rPr>
@@ -2683,7 +2683,7 @@
         <w:rPr>
           <w:noProof/>
         </w:rPr>
-        <w:instrText xml:space="preserve"> PAGEREF _Toc31183722 \h </w:instrText>
+        <w:instrText xml:space="preserve"> PAGEREF _Toc31201066 \h </w:instrText>
       </w:r>
       <w:r>
         <w:rPr>
@@ -2700,7 +2700,238 @@
         <w:rPr>
           <w:noProof/>
         </w:rPr>
-        <w:t>17</w:t>
+        <w:t>21</w:t>
+      </w:r>
+      <w:r>
+        <w:rPr>
+          <w:noProof/>
+        </w:rPr>
+        <w:fldChar w:fldCharType="end"/>
+      </w:r>
+    </w:p>
+    <w:p>
+      <w:pPr>
+        <w:pStyle w:val="Sommario2"/>
+        <w:tabs>
+          <w:tab w:val="left" w:pos="800"/>
+          <w:tab w:val="right" w:leader="dot" w:pos="9628"/>
+        </w:tabs>
+        <w:rPr>
+          <w:rFonts w:asciiTheme="minorHAnsi" w:eastAsiaTheme="minorEastAsia" w:hAnsiTheme="minorHAnsi" w:cstheme="minorBidi"/>
+          <w:noProof/>
+          <w:sz w:val="24"/>
+          <w:szCs w:val="24"/>
+        </w:rPr>
+      </w:pPr>
+      <w:r>
+        <w:rPr>
+          <w:noProof/>
+        </w:rPr>
+        <w:t>4.1</w:t>
+      </w:r>
+      <w:r>
+        <w:rPr>
+          <w:rFonts w:asciiTheme="minorHAnsi" w:eastAsiaTheme="minorEastAsia" w:hAnsiTheme="minorHAnsi" w:cstheme="minorBidi"/>
+          <w:noProof/>
+          <w:sz w:val="24"/>
+          <w:szCs w:val="24"/>
+        </w:rPr>
+        <w:tab/>
+      </w:r>
+      <w:r>
+        <w:rPr>
+          <w:noProof/>
+        </w:rPr>
+        <w:t>Gestione versioni</w:t>
+      </w:r>
+      <w:r>
+        <w:rPr>
+          <w:noProof/>
+        </w:rPr>
+        <w:tab/>
+      </w:r>
+      <w:r>
+        <w:rPr>
+          <w:noProof/>
+        </w:rPr>
+        <w:fldChar w:fldCharType="begin"/>
+      </w:r>
+      <w:r>
+        <w:rPr>
+          <w:noProof/>
+        </w:rPr>
+        <w:instrText xml:space="preserve"> PAGEREF _Toc31201067 \h </w:instrText>
+      </w:r>
+      <w:r>
+        <w:rPr>
+          <w:noProof/>
+        </w:rPr>
+      </w:r>
+      <w:r>
+        <w:rPr>
+          <w:noProof/>
+        </w:rPr>
+        <w:fldChar w:fldCharType="separate"/>
+      </w:r>
+      <w:r>
+        <w:rPr>
+          <w:noProof/>
+        </w:rPr>
+        <w:t>21</w:t>
+      </w:r>
+      <w:r>
+        <w:rPr>
+          <w:noProof/>
+        </w:rPr>
+        <w:fldChar w:fldCharType="end"/>
+      </w:r>
+    </w:p>
+    <w:p>
+      <w:pPr>
+        <w:pStyle w:val="Sommario2"/>
+        <w:tabs>
+          <w:tab w:val="left" w:pos="800"/>
+          <w:tab w:val="right" w:leader="dot" w:pos="9628"/>
+        </w:tabs>
+        <w:rPr>
+          <w:rFonts w:asciiTheme="minorHAnsi" w:eastAsiaTheme="minorEastAsia" w:hAnsiTheme="minorHAnsi" w:cstheme="minorBidi"/>
+          <w:noProof/>
+          <w:sz w:val="24"/>
+          <w:szCs w:val="24"/>
+        </w:rPr>
+      </w:pPr>
+      <w:r>
+        <w:rPr>
+          <w:noProof/>
+        </w:rPr>
+        <w:t>4.2</w:t>
+      </w:r>
+      <w:r>
+        <w:rPr>
+          <w:rFonts w:asciiTheme="minorHAnsi" w:eastAsiaTheme="minorEastAsia" w:hAnsiTheme="minorHAnsi" w:cstheme="minorBidi"/>
+          <w:noProof/>
+          <w:sz w:val="24"/>
+          <w:szCs w:val="24"/>
+        </w:rPr>
+        <w:tab/>
+      </w:r>
+      <w:r>
+        <w:rPr>
+          <w:noProof/>
+        </w:rPr>
+        <w:t>Gestore di pacchetti</w:t>
+      </w:r>
+      <w:r>
+        <w:rPr>
+          <w:noProof/>
+        </w:rPr>
+        <w:tab/>
+      </w:r>
+      <w:r>
+        <w:rPr>
+          <w:noProof/>
+        </w:rPr>
+        <w:fldChar w:fldCharType="begin"/>
+      </w:r>
+      <w:r>
+        <w:rPr>
+          <w:noProof/>
+        </w:rPr>
+        <w:instrText xml:space="preserve"> PAGEREF _Toc31201068 \h </w:instrText>
+      </w:r>
+      <w:r>
+        <w:rPr>
+          <w:noProof/>
+        </w:rPr>
+      </w:r>
+      <w:r>
+        <w:rPr>
+          <w:noProof/>
+        </w:rPr>
+        <w:fldChar w:fldCharType="separate"/>
+      </w:r>
+      <w:r>
+        <w:rPr>
+          <w:noProof/>
+        </w:rPr>
+        <w:t>21</w:t>
+      </w:r>
+      <w:r>
+        <w:rPr>
+          <w:noProof/>
+        </w:rPr>
+        <w:fldChar w:fldCharType="end"/>
+      </w:r>
+    </w:p>
+    <w:p>
+      <w:pPr>
+        <w:pStyle w:val="Sommario2"/>
+        <w:tabs>
+          <w:tab w:val="left" w:pos="800"/>
+          <w:tab w:val="right" w:leader="dot" w:pos="9628"/>
+        </w:tabs>
+        <w:rPr>
+          <w:rFonts w:asciiTheme="minorHAnsi" w:eastAsiaTheme="minorEastAsia" w:hAnsiTheme="minorHAnsi" w:cstheme="minorBidi"/>
+          <w:noProof/>
+          <w:sz w:val="24"/>
+          <w:szCs w:val="24"/>
+        </w:rPr>
+      </w:pPr>
+      <w:r>
+        <w:rPr>
+          <w:noProof/>
+        </w:rPr>
+        <w:t>4.3</w:t>
+      </w:r>
+      <w:r>
+        <w:rPr>
+          <w:rFonts w:asciiTheme="minorHAnsi" w:eastAsiaTheme="minorEastAsia" w:hAnsiTheme="minorHAnsi" w:cstheme="minorBidi"/>
+          <w:noProof/>
+          <w:sz w:val="24"/>
+          <w:szCs w:val="24"/>
+        </w:rPr>
+        <w:tab/>
+      </w:r>
+      <w:r>
+        <w:rPr>
+          <w:noProof/>
+        </w:rPr>
+        <w:t>Database</w:t>
+      </w:r>
+      <w:r>
+        <w:rPr>
+          <w:noProof/>
+        </w:rPr>
+        <w:tab/>
+      </w:r>
+      <w:r>
+        <w:rPr>
+          <w:noProof/>
+        </w:rPr>
+        <w:fldChar w:fldCharType="begin"/>
+      </w:r>
+      <w:r>
+        <w:rPr>
+          <w:noProof/>
+        </w:rPr>
+        <w:instrText xml:space="preserve"> PAGEREF _Toc31201069 \h </w:instrText>
+      </w:r>
+      <w:r>
+        <w:rPr>
+          <w:noProof/>
+        </w:rPr>
+      </w:r>
+      <w:r>
+        <w:rPr>
+          <w:noProof/>
+        </w:rPr>
+        <w:fldChar w:fldCharType="separate"/>
+      </w:r>
+      <w:r>
+        <w:rPr>
+          <w:noProof/>
+        </w:rPr>
+        <w:t>22</w:t>
       </w:r>
       <w:r>
         <w:rPr>
@@ -2762,7 +2993,7 @@
         <w:rPr>
           <w:noProof/>
         </w:rPr>
-        <w:instrText xml:space="preserve"> PAGEREF _Toc31183723 \h </w:instrText>
+        <w:instrText xml:space="preserve"> PAGEREF _Toc31201070 \h </w:instrText>
       </w:r>
       <w:r>
         <w:rPr>
@@ -2779,7 +3010,7 @@
         <w:rPr>
           <w:noProof/>
         </w:rPr>
-        <w:t>17</w:t>
+        <w:t>22</w:t>
       </w:r>
       <w:r>
         <w:rPr>
@@ -2839,7 +3070,7 @@
         <w:rPr>
           <w:noProof/>
         </w:rPr>
-        <w:instrText xml:space="preserve"> PAGEREF _Toc31183724 \h </w:instrText>
+        <w:instrText xml:space="preserve"> PAGEREF _Toc31201071 \h </w:instrText>
       </w:r>
       <w:r>
         <w:rPr>
@@ -2856,7 +3087,7 @@
         <w:rPr>
           <w:noProof/>
         </w:rPr>
-        <w:t>17</w:t>
+        <w:t>22</w:t>
       </w:r>
       <w:r>
         <w:rPr>
@@ -2916,7 +3147,7 @@
         <w:rPr>
           <w:noProof/>
         </w:rPr>
-        <w:instrText xml:space="preserve"> PAGEREF _Toc31183725 \h </w:instrText>
+        <w:instrText xml:space="preserve"> PAGEREF _Toc31201072 \h </w:instrText>
       </w:r>
       <w:r>
         <w:rPr>
@@ -2933,7 +3164,7 @@
         <w:rPr>
           <w:noProof/>
         </w:rPr>
-        <w:t>18</w:t>
+        <w:t>23</w:t>
       </w:r>
       <w:r>
         <w:rPr>
@@ -2993,7 +3224,7 @@
         <w:rPr>
           <w:noProof/>
         </w:rPr>
-        <w:instrText xml:space="preserve"> PAGEREF _Toc31183726 \h </w:instrText>
+        <w:instrText xml:space="preserve"> PAGEREF _Toc31201073 \h </w:instrText>
       </w:r>
       <w:r>
         <w:rPr>
@@ -3010,7 +3241,7 @@
         <w:rPr>
           <w:noProof/>
         </w:rPr>
-        <w:t>18</w:t>
+        <w:t>23</w:t>
       </w:r>
       <w:r>
         <w:rPr>
@@ -3072,7 +3303,7 @@
         <w:rPr>
           <w:noProof/>
         </w:rPr>
-        <w:instrText xml:space="preserve"> PAGEREF _Toc31183727 \h </w:instrText>
+        <w:instrText xml:space="preserve"> PAGEREF _Toc31201074 \h </w:instrText>
       </w:r>
       <w:r>
         <w:rPr>
@@ -3089,7 +3320,7 @@
         <w:rPr>
           <w:noProof/>
         </w:rPr>
-        <w:t>18</w:t>
+        <w:t>23</w:t>
       </w:r>
       <w:r>
         <w:rPr>
@@ -3151,7 +3382,7 @@
         <w:rPr>
           <w:noProof/>
         </w:rPr>
-        <w:instrText xml:space="preserve"> PAGEREF _Toc31183728 \h </w:instrText>
+        <w:instrText xml:space="preserve"> PAGEREF _Toc31201075 \h </w:instrText>
       </w:r>
       <w:r>
         <w:rPr>
@@ -3168,7 +3399,7 @@
         <w:rPr>
           <w:noProof/>
         </w:rPr>
-        <w:t>18</w:t>
+        <w:t>23</w:t>
       </w:r>
       <w:r>
         <w:rPr>
@@ -3228,7 +3459,7 @@
         <w:rPr>
           <w:noProof/>
         </w:rPr>
-        <w:instrText xml:space="preserve"> PAGEREF _Toc31183729 \h </w:instrText>
+        <w:instrText xml:space="preserve"> PAGEREF _Toc31201076 \h </w:instrText>
       </w:r>
       <w:r>
         <w:rPr>
@@ -3245,7 +3476,7 @@
         <w:rPr>
           <w:noProof/>
         </w:rPr>
-        <w:t>18</w:t>
+        <w:t>23</w:t>
       </w:r>
       <w:r>
         <w:rPr>
@@ -3305,7 +3536,7 @@
         <w:rPr>
           <w:noProof/>
         </w:rPr>
-        <w:instrText xml:space="preserve"> PAGEREF _Toc31183730 \h </w:instrText>
+        <w:instrText xml:space="preserve"> PAGEREF _Toc31201077 \h </w:instrText>
       </w:r>
       <w:r>
         <w:rPr>
@@ -3322,7 +3553,7 @@
         <w:rPr>
           <w:noProof/>
         </w:rPr>
-        <w:t>18</w:t>
+        <w:t>23</w:t>
       </w:r>
       <w:r>
         <w:rPr>
@@ -3384,7 +3615,7 @@
         <w:rPr>
           <w:noProof/>
         </w:rPr>
-        <w:instrText xml:space="preserve"> PAGEREF _Toc31183731 \h </w:instrText>
+        <w:instrText xml:space="preserve"> PAGEREF _Toc31201078 \h </w:instrText>
       </w:r>
       <w:r>
         <w:rPr>
@@ -3401,7 +3632,7 @@
         <w:rPr>
           <w:noProof/>
         </w:rPr>
-        <w:t>18</w:t>
+        <w:t>23</w:t>
       </w:r>
       <w:r>
         <w:rPr>
@@ -3461,7 +3692,7 @@
         <w:rPr>
           <w:noProof/>
         </w:rPr>
-        <w:instrText xml:space="preserve"> PAGEREF _Toc31183732 \h </w:instrText>
+        <w:instrText xml:space="preserve"> PAGEREF _Toc31201079 \h </w:instrText>
       </w:r>
       <w:r>
         <w:rPr>
@@ -3478,7 +3709,7 @@
         <w:rPr>
           <w:noProof/>
         </w:rPr>
-        <w:t>18</w:t>
+        <w:t>23</w:t>
       </w:r>
       <w:r>
         <w:rPr>
@@ -3540,7 +3771,7 @@
         <w:rPr>
           <w:noProof/>
         </w:rPr>
-        <w:instrText xml:space="preserve"> PAGEREF _Toc31183733 \h </w:instrText>
+        <w:instrText xml:space="preserve"> PAGEREF _Toc31201080 \h </w:instrText>
       </w:r>
       <w:r>
         <w:rPr>
@@ -3557,7 +3788,7 @@
         <w:rPr>
           <w:noProof/>
         </w:rPr>
-        <w:t>18</w:t>
+        <w:t>23</w:t>
       </w:r>
       <w:r>
         <w:rPr>
@@ -3619,7 +3850,7 @@
         <w:rPr>
           <w:noProof/>
         </w:rPr>
-        <w:instrText xml:space="preserve"> PAGEREF _Toc31183734 \h </w:instrText>
+        <w:instrText xml:space="preserve"> PAGEREF _Toc31201081 \h </w:instrText>
       </w:r>
       <w:r>
         <w:rPr>
@@ -3636,7 +3867,7 @@
         <w:rPr>
           <w:noProof/>
         </w:rPr>
-        <w:t>19</w:t>
+        <w:t>24</w:t>
       </w:r>
       <w:r>
         <w:rPr>
@@ -3671,7 +3902,7 @@
         </w:rPr>
         <w:br w:type="page"/>
       </w:r>
-      <w:bookmarkStart w:id="0" w:name="_Toc31183689"/>
+      <w:bookmarkStart w:id="0" w:name="_Toc31201033"/>
       <w:r>
         <w:rPr>
           <w:lang w:val="it-IT"/>
@@ -3685,7 +3916,7 @@
       <w:pPr>
         <w:pStyle w:val="Titolo2"/>
       </w:pPr>
-      <w:bookmarkStart w:id="1" w:name="_Toc31183690"/>
+      <w:bookmarkStart w:id="1" w:name="_Toc31201034"/>
       <w:r>
         <w:t>Informazioni sul progetto</w:t>
       </w:r>
@@ -3769,7 +4000,7 @@
       <w:pPr>
         <w:pStyle w:val="Titolo2"/>
       </w:pPr>
-      <w:bookmarkStart w:id="2" w:name="_Toc31183691"/>
+      <w:bookmarkStart w:id="2" w:name="_Toc31201035"/>
       <w:r>
         <w:t>Abstract</w:t>
       </w:r>
@@ -3851,7 +4082,7 @@
       <w:pPr>
         <w:pStyle w:val="Titolo2"/>
       </w:pPr>
-      <w:bookmarkStart w:id="3" w:name="_Toc31183692"/>
+      <w:bookmarkStart w:id="3" w:name="_Toc31201036"/>
       <w:r>
         <w:t>Scopo</w:t>
       </w:r>
@@ -3954,7 +4185,7 @@
         </w:rPr>
         <w:br w:type="page"/>
       </w:r>
-      <w:bookmarkStart w:id="4" w:name="_Toc31183693"/>
+      <w:bookmarkStart w:id="4" w:name="_Toc31201037"/>
       <w:r>
         <w:rPr>
           <w:lang w:val="it-IT"/>
@@ -3968,7 +4199,7 @@
       <w:pPr>
         <w:pStyle w:val="Titolo2"/>
       </w:pPr>
-      <w:bookmarkStart w:id="5" w:name="_Toc31183694"/>
+      <w:bookmarkStart w:id="5" w:name="_Toc31201038"/>
       <w:r>
         <w:t>Analisi del dominio</w:t>
       </w:r>
@@ -4098,7 +4329,7 @@
       <w:pPr>
         <w:pStyle w:val="Titolo2"/>
       </w:pPr>
-      <w:bookmarkStart w:id="6" w:name="_Toc31183695"/>
+      <w:bookmarkStart w:id="6" w:name="_Toc31201039"/>
       <w:r>
         <w:t>Analisi e specifica dei requisiti</w:t>
       </w:r>
@@ -9559,7 +9790,7 @@
       <w:r>
         <w:br w:type="page"/>
       </w:r>
-      <w:bookmarkStart w:id="7" w:name="_Toc31183696"/>
+      <w:bookmarkStart w:id="7" w:name="_Toc31201040"/>
       <w:r>
         <w:lastRenderedPageBreak/>
         <w:t>Use case</w:t>
@@ -9570,7 +9801,7 @@
       <w:pPr>
         <w:pStyle w:val="Titolo3"/>
       </w:pPr>
-      <w:bookmarkStart w:id="8" w:name="_Toc31183697"/>
+      <w:bookmarkStart w:id="8" w:name="_Toc31201041"/>
       <w:r>
         <w:t>Utenti di dominio</w:t>
       </w:r>
@@ -9722,7 +9953,7 @@
       <w:pPr>
         <w:pStyle w:val="Titolo3"/>
       </w:pPr>
-      <w:bookmarkStart w:id="9" w:name="_Toc31183698"/>
+      <w:bookmarkStart w:id="9" w:name="_Toc31201042"/>
       <w:r>
         <w:lastRenderedPageBreak/>
         <w:t>Utenti locali</w:t>
@@ -9868,7 +10099,7 @@
       <w:pPr>
         <w:pStyle w:val="Titolo2"/>
       </w:pPr>
-      <w:bookmarkStart w:id="10" w:name="_Toc31183699"/>
+      <w:bookmarkStart w:id="10" w:name="_Toc31201043"/>
       <w:r>
         <w:t>Pianificazione</w:t>
       </w:r>
@@ -9975,7 +10206,7 @@
       <w:pPr>
         <w:pStyle w:val="Titolo3"/>
       </w:pPr>
-      <w:bookmarkStart w:id="11" w:name="_Toc31183700"/>
+      <w:bookmarkStart w:id="11" w:name="_Toc31201044"/>
       <w:r>
         <w:lastRenderedPageBreak/>
         <w:t>Analisi</w:t>
@@ -10090,7 +10321,7 @@
       <w:pPr>
         <w:pStyle w:val="Titolo3"/>
       </w:pPr>
-      <w:bookmarkStart w:id="12" w:name="_Toc31183701"/>
+      <w:bookmarkStart w:id="12" w:name="_Toc31201045"/>
       <w:r>
         <w:t>Progettazione</w:t>
       </w:r>
@@ -10286,7 +10517,7 @@
       <w:pPr>
         <w:pStyle w:val="Titolo3"/>
       </w:pPr>
-      <w:bookmarkStart w:id="13" w:name="_Toc31183702"/>
+      <w:bookmarkStart w:id="13" w:name="_Toc31201046"/>
       <w:r>
         <w:t>Implementazione</w:t>
       </w:r>
@@ -10414,7 +10645,7 @@
       <w:pPr>
         <w:pStyle w:val="Titolo3"/>
       </w:pPr>
-      <w:bookmarkStart w:id="14" w:name="_Toc31183703"/>
+      <w:bookmarkStart w:id="14" w:name="_Toc31201047"/>
       <w:r>
         <w:lastRenderedPageBreak/>
         <w:t>Testing</w:t>
@@ -10550,7 +10781,7 @@
       <w:pPr>
         <w:pStyle w:val="Titolo3"/>
       </w:pPr>
-      <w:bookmarkStart w:id="15" w:name="_Toc31183704"/>
+      <w:bookmarkStart w:id="15" w:name="_Toc31201048"/>
       <w:r>
         <w:t>Consegna</w:t>
       </w:r>
@@ -10684,7 +10915,7 @@
       <w:pPr>
         <w:pStyle w:val="Titolo2"/>
       </w:pPr>
-      <w:bookmarkStart w:id="16" w:name="_Toc31183705"/>
+      <w:bookmarkStart w:id="16" w:name="_Toc31201049"/>
       <w:r>
         <w:t>Analisi dei mezzi</w:t>
       </w:r>
@@ -10695,7 +10926,7 @@
         <w:pStyle w:val="Titolo3"/>
       </w:pPr>
       <w:bookmarkStart w:id="17" w:name="_Toc413411419"/>
-      <w:bookmarkStart w:id="18" w:name="_Toc31183706"/>
+      <w:bookmarkStart w:id="18" w:name="_Toc31201050"/>
       <w:r>
         <w:t>Software</w:t>
       </w:r>
@@ -11111,7 +11342,7 @@
         <w:pStyle w:val="Titolo3"/>
       </w:pPr>
       <w:bookmarkStart w:id="19" w:name="_Toc413411420"/>
-      <w:bookmarkStart w:id="20" w:name="_Toc31183707"/>
+      <w:bookmarkStart w:id="20" w:name="_Toc31201051"/>
       <w:r>
         <w:t>Hardware</w:t>
       </w:r>
@@ -11258,7 +11489,7 @@
         </w:rPr>
       </w:pPr>
       <w:bookmarkStart w:id="21" w:name="_Toc429059808"/>
-      <w:bookmarkStart w:id="22" w:name="_Toc31183708"/>
+      <w:bookmarkStart w:id="22" w:name="_Toc31201052"/>
       <w:r>
         <w:rPr>
           <w:lang w:val="it-IT"/>
@@ -11272,7 +11503,7 @@
       <w:pPr>
         <w:pStyle w:val="Titolo2"/>
       </w:pPr>
-      <w:bookmarkStart w:id="23" w:name="_Toc31183709"/>
+      <w:bookmarkStart w:id="23" w:name="_Toc31201053"/>
       <w:r>
         <w:t>Schema di rete</w:t>
       </w:r>
@@ -11459,7 +11690,7 @@
         <w:pStyle w:val="Titolo2"/>
       </w:pPr>
       <w:bookmarkStart w:id="24" w:name="_Toc429059810"/>
-      <w:bookmarkStart w:id="25" w:name="_Toc31183710"/>
+      <w:bookmarkStart w:id="25" w:name="_Toc31201054"/>
       <w:r>
         <w:t>Design dei dati e database</w:t>
       </w:r>
@@ -11505,7 +11736,7 @@
       <w:pPr>
         <w:pStyle w:val="Titolo3"/>
       </w:pPr>
-      <w:bookmarkStart w:id="26" w:name="_Toc31183711"/>
+      <w:bookmarkStart w:id="26" w:name="_Toc31201055"/>
       <w:r>
         <w:lastRenderedPageBreak/>
         <w:t>Schema ER</w:t>
@@ -11677,7 +11908,7 @@
         <w:pStyle w:val="Titolo3"/>
         <w:jc w:val="both"/>
       </w:pPr>
-      <w:bookmarkStart w:id="27" w:name="_Toc31183712"/>
+      <w:bookmarkStart w:id="27" w:name="_Toc31201056"/>
       <w:r>
         <w:t>Descrizioni delle tabelle</w:t>
       </w:r>
@@ -12805,7 +13036,7 @@
               <w:rPr>
                 <w:lang w:val="it-IT"/>
               </w:rPr>
-              <w:t>last_login</w:t>
+              <w:t>created_at</w:t>
             </w:r>
           </w:p>
         </w:tc>
@@ -13053,7 +13284,6 @@
               <w:rPr>
                 <w:lang w:val="it-IT"/>
               </w:rPr>
-              <w:lastRenderedPageBreak/>
               <w:t>name</w:t>
             </w:r>
           </w:p>
@@ -13074,7 +13304,19 @@
               <w:rPr>
                 <w:lang w:val="it-IT"/>
               </w:rPr>
-              <w:t>Rappresenta il nome della motivazione. È un attributo di tipo stringa, ha un limite di DA_FARE caratteri, può contenere solamente DA_FARE e non può essere nullo.</w:t>
+              <w:t xml:space="preserve">Rappresenta il nome della motivazione. È un attributo di tipo stringa, ha un limite di </w:t>
+            </w:r>
+            <w:r>
+              <w:rPr>
+                <w:lang w:val="it-IT"/>
+              </w:rPr>
+              <w:t>255</w:t>
+            </w:r>
+            <w:r>
+              <w:rPr>
+                <w:lang w:val="it-IT"/>
+              </w:rPr>
+              <w:t xml:space="preserve"> caratteri, può contenere solamente DA_FARE e non può essere nullo.</w:t>
             </w:r>
           </w:p>
           <w:p>
@@ -13109,6 +13351,7 @@
               <w:rPr>
                 <w:lang w:val="it-IT"/>
               </w:rPr>
+              <w:lastRenderedPageBreak/>
               <w:t>description</w:t>
             </w:r>
           </w:p>
@@ -13129,7 +13372,19 @@
               <w:rPr>
                 <w:lang w:val="it-IT"/>
               </w:rPr>
-              <w:t>Rappresenta la descrizione di una motiviazione. È un attributo di tipo stringa, ha un limite di DA_FARE caratteri, può contenere solamente DA_FARE</w:t>
+              <w:t xml:space="preserve">Rappresenta la descrizione di una motiviazione. È un attributo di tipo stringa, ha un limite di </w:t>
+            </w:r>
+            <w:r>
+              <w:rPr>
+                <w:lang w:val="it-IT"/>
+              </w:rPr>
+              <w:t>255</w:t>
+            </w:r>
+            <w:r>
+              <w:rPr>
+                <w:lang w:val="it-IT"/>
+              </w:rPr>
+              <w:t xml:space="preserve"> caratteri, può contenere solamente DA_FARE</w:t>
             </w:r>
             <w:r>
               <w:rPr>
@@ -13903,7 +14158,7 @@
               <w:rPr>
                 <w:lang w:val="it-IT"/>
               </w:rPr>
-              <w:t>from</w:t>
+              <w:t>from_date</w:t>
             </w:r>
           </w:p>
         </w:tc>
@@ -13964,7 +14219,7 @@
               <w:rPr>
                 <w:lang w:val="it-IT"/>
               </w:rPr>
-              <w:t>to</w:t>
+              <w:t>to_date</w:t>
             </w:r>
           </w:p>
         </w:tc>
@@ -14122,7 +14377,6 @@
               <w:rPr>
                 <w:lang w:val="it-IT"/>
               </w:rPr>
-              <w:lastRenderedPageBreak/>
               <w:t>substitute</w:t>
             </w:r>
           </w:p>
@@ -14171,6 +14425,7 @@
               <w:rPr>
                 <w:lang w:val="it-IT"/>
               </w:rPr>
+              <w:lastRenderedPageBreak/>
               <w:t xml:space="preserve">Esempio: </w:t>
             </w:r>
             <w:r>
@@ -14205,6 +14460,7 @@
               <w:rPr>
                 <w:lang w:val="it-IT"/>
               </w:rPr>
+              <w:lastRenderedPageBreak/>
               <w:t>class</w:t>
             </w:r>
           </w:p>
@@ -14443,7 +14699,7 @@
       <w:pPr>
         <w:pStyle w:val="Titolo3"/>
       </w:pPr>
-      <w:bookmarkStart w:id="29" w:name="_Toc31183713"/>
+      <w:bookmarkStart w:id="29" w:name="_Toc31201057"/>
       <w:r>
         <w:t>Schema logico</w:t>
       </w:r>
@@ -14504,6 +14760,12 @@
         <w:rPr>
           <w:lang w:val="en-US"/>
         </w:rPr>
+        <w:t>*</w:t>
+      </w:r>
+      <w:r>
+        <w:rPr>
+          <w:lang w:val="en-US"/>
+        </w:rPr>
         <w:t>)</w:t>
       </w:r>
     </w:p>
@@ -14536,6 +14798,12 @@
         <w:rPr>
           <w:lang w:val="en-US"/>
         </w:rPr>
+        <w:t xml:space="preserve"> </w:t>
+      </w:r>
+      <w:r>
+        <w:rPr>
+          <w:lang w:val="en-US"/>
+        </w:rPr>
         <w:t>name, description)</w:t>
       </w:r>
     </w:p>
@@ -14562,7 +14830,19 @@
         <w:rPr>
           <w:lang w:val="en-US"/>
         </w:rPr>
-        <w:t>, username(FK), week, container, status, observations, updated_at, created_at)</w:t>
+        <w:t>, username(FK), week, container, status, observations</w:t>
+      </w:r>
+      <w:r>
+        <w:rPr>
+          <w:lang w:val="en-US"/>
+        </w:rPr>
+        <w:t>*</w:t>
+      </w:r>
+      <w:r>
+        <w:rPr>
+          <w:lang w:val="en-US"/>
+        </w:rPr>
+        <w:t>, updated_at, created_at)</w:t>
       </w:r>
     </w:p>
     <w:p>
@@ -14582,104 +14862,168 @@
           <w:u w:val="single"/>
           <w:lang w:val="en-US"/>
         </w:rPr>
-        <w:t>request(FK), from, to</w:t>
-      </w:r>
-      <w:r>
-        <w:rPr>
-          <w:lang w:val="en-US"/>
-        </w:rPr>
-        <w:t>,</w:t>
-      </w:r>
-      <w:r>
-        <w:rPr>
-          <w:lang w:val="en-US"/>
-        </w:rPr>
-        <w:t xml:space="preserve"> type, room, substitute, class)</w:t>
-      </w:r>
-    </w:p>
-    <w:p>
-      <w:pPr>
-        <w:rPr>
-          <w:lang w:val="en-US"/>
-        </w:rPr>
-      </w:pPr>
-      <w:r>
-        <w:rPr>
-          <w:lang w:val="en-US"/>
-        </w:rPr>
-        <w:t>request_reason(</w:t>
+        <w:t>request(FK), from</w:t>
       </w:r>
       <w:r>
         <w:rPr>
           <w:u w:val="single"/>
           <w:lang w:val="en-US"/>
         </w:rPr>
-        <w:t>request_id(FK), reason_id</w:t>
+        <w:t>_date</w:t>
       </w:r>
       <w:r>
         <w:rPr>
           <w:u w:val="single"/>
           <w:lang w:val="en-US"/>
         </w:rPr>
-        <w:t>(FK)</w:t>
-      </w:r>
-      <w:r>
-        <w:rPr>
-          <w:lang w:val="en-US"/>
-        </w:rPr>
-        <w:t>)</w:t>
-      </w:r>
-    </w:p>
-    <w:p>
-      <w:pPr>
-        <w:rPr>
-          <w:lang w:val="en-US"/>
-        </w:rPr>
-      </w:pPr>
-    </w:p>
-    <w:p>
-      <w:pPr>
-        <w:rPr>
-          <w:lang w:val="en-US"/>
-        </w:rPr>
-      </w:pPr>
-      <w:r>
-        <w:rPr>
-          <w:lang w:val="en-US"/>
-        </w:rPr>
-        <w:t>administrators(</w:t>
+        <w:t>, to</w:t>
       </w:r>
       <w:r>
         <w:rPr>
           <w:u w:val="single"/>
           <w:lang w:val="en-US"/>
         </w:rPr>
-        <w:t>email</w:t>
-      </w:r>
+        <w:t>_date</w:t>
+      </w:r>
+      <w:bookmarkStart w:id="30" w:name="_GoBack"/>
+      <w:bookmarkEnd w:id="30"/>
       <w:r>
         <w:rPr>
           <w:lang w:val="en-US"/>
         </w:rPr>
-        <w:t>, name, last_name, password, last_login)</w:t>
-      </w:r>
-    </w:p>
-    <w:p>
-      <w:pPr>
+        <w:t>,</w:t>
+      </w:r>
+      <w:r>
         <w:rPr>
           <w:lang w:val="en-US"/>
         </w:rPr>
-      </w:pPr>
+        <w:t xml:space="preserve"> type</w:t>
+      </w:r>
       <w:r>
         <w:rPr>
           <w:lang w:val="en-US"/>
         </w:rPr>
-        <w:t>tokens(</w:t>
+        <w:t>*</w:t>
+      </w:r>
+      <w:r>
+        <w:rPr>
+          <w:lang w:val="en-US"/>
+        </w:rPr>
+        <w:t>, room</w:t>
+      </w:r>
+      <w:r>
+        <w:rPr>
+          <w:lang w:val="en-US"/>
+        </w:rPr>
+        <w:t>*</w:t>
+      </w:r>
+      <w:r>
+        <w:rPr>
+          <w:lang w:val="en-US"/>
+        </w:rPr>
+        <w:t>, substitute</w:t>
+      </w:r>
+      <w:r>
+        <w:rPr>
+          <w:lang w:val="en-US"/>
+        </w:rPr>
+        <w:t>*</w:t>
+      </w:r>
+      <w:r>
+        <w:rPr>
+          <w:lang w:val="en-US"/>
+        </w:rPr>
+        <w:t>, class</w:t>
+      </w:r>
+      <w:r>
+        <w:rPr>
+          <w:lang w:val="en-US"/>
+        </w:rPr>
+        <w:t>*</w:t>
+      </w:r>
+      <w:r>
+        <w:rPr>
+          <w:lang w:val="en-US"/>
+        </w:rPr>
+        <w:t>)</w:t>
+      </w:r>
+    </w:p>
+    <w:p>
+      <w:pPr>
+        <w:rPr>
+          <w:lang w:val="en-US"/>
+        </w:rPr>
+      </w:pPr>
+      <w:r>
+        <w:rPr>
+          <w:lang w:val="en-US"/>
+        </w:rPr>
+        <w:t>request_reason(</w:t>
       </w:r>
       <w:r>
         <w:rPr>
           <w:u w:val="single"/>
           <w:lang w:val="en-US"/>
         </w:rPr>
+        <w:t>request_id(FK), reason_id(FK)</w:t>
+      </w:r>
+      <w:r>
+        <w:rPr>
+          <w:lang w:val="en-US"/>
+        </w:rPr>
+        <w:t>)</w:t>
+      </w:r>
+    </w:p>
+    <w:p>
+      <w:pPr>
+        <w:rPr>
+          <w:lang w:val="en-US"/>
+        </w:rPr>
+      </w:pPr>
+    </w:p>
+    <w:p>
+      <w:pPr>
+        <w:rPr>
+          <w:lang w:val="en-US"/>
+        </w:rPr>
+      </w:pPr>
+      <w:r>
+        <w:rPr>
+          <w:lang w:val="en-US"/>
+        </w:rPr>
+        <w:t>administrators(</w:t>
+      </w:r>
+      <w:r>
+        <w:rPr>
+          <w:u w:val="single"/>
+          <w:lang w:val="en-US"/>
+        </w:rPr>
+        <w:t>email</w:t>
+      </w:r>
+      <w:r>
+        <w:rPr>
+          <w:lang w:val="en-US"/>
+        </w:rPr>
+        <w:t>, name, last_name, password, last_login)</w:t>
+      </w:r>
+    </w:p>
+    <w:p>
+      <w:pPr>
+        <w:rPr>
+          <w:lang w:val="en-US"/>
+        </w:rPr>
+      </w:pPr>
+      <w:r>
+        <w:rPr>
+          <w:lang w:val="en-US"/>
+        </w:rPr>
+        <w:t>tokens(</w:t>
+      </w:r>
+      <w:r>
+        <w:rPr>
+          <w:u w:val="single"/>
+          <w:lang w:val="en-US"/>
+        </w:rPr>
         <w:t>email(FK)</w:t>
       </w:r>
       <w:r>
@@ -14725,14 +15069,12 @@
       <w:r>
         <w:t>DA_REVISIONARE</w:t>
       </w:r>
-      <w:bookmarkStart w:id="30" w:name="_GoBack"/>
-      <w:bookmarkEnd w:id="30"/>
     </w:p>
     <w:p>
       <w:pPr>
         <w:pStyle w:val="Titolo2"/>
       </w:pPr>
-      <w:bookmarkStart w:id="31" w:name="_Toc31183714"/>
+      <w:bookmarkStart w:id="31" w:name="_Toc31201058"/>
       <w:r>
         <w:t>Design delle interfacce</w:t>
       </w:r>
@@ -14743,12 +15085,12 @@
       <w:pPr>
         <w:pStyle w:val="Titolo3"/>
       </w:pPr>
-      <w:bookmarkStart w:id="32" w:name="_Toc31183715"/>
-      <w:bookmarkStart w:id="33" w:name="_Toc429059812"/>
+      <w:bookmarkStart w:id="32" w:name="_Toc429059812"/>
+      <w:bookmarkStart w:id="33" w:name="_Toc31201059"/>
       <w:r>
         <w:t>Pagina di accesso</w:t>
       </w:r>
-      <w:bookmarkEnd w:id="32"/>
+      <w:bookmarkEnd w:id="33"/>
     </w:p>
     <w:p>
       <w:pPr>
@@ -14866,7 +15208,7 @@
       <w:pPr>
         <w:pStyle w:val="Titolo3"/>
       </w:pPr>
-      <w:bookmarkStart w:id="34" w:name="_Toc31183716"/>
+      <w:bookmarkStart w:id="34" w:name="_Toc31201060"/>
       <w:r>
         <w:t>Pagina principale</w:t>
       </w:r>
@@ -14995,7 +15337,7 @@
       <w:pPr>
         <w:pStyle w:val="Titolo3"/>
       </w:pPr>
-      <w:bookmarkStart w:id="35" w:name="_Toc31183717"/>
+      <w:bookmarkStart w:id="35" w:name="_Toc31201061"/>
       <w:r>
         <w:lastRenderedPageBreak/>
         <w:t>Pagina di un recipiente</w:t>
@@ -15113,7 +15455,7 @@
       <w:pPr>
         <w:pStyle w:val="Titolo3"/>
       </w:pPr>
-      <w:bookmarkStart w:id="36" w:name="_Toc31183718"/>
+      <w:bookmarkStart w:id="36" w:name="_Toc31201062"/>
       <w:r>
         <w:t>Pagina storico</w:t>
       </w:r>
@@ -15229,7 +15571,7 @@
       <w:pPr>
         <w:pStyle w:val="Titolo3"/>
       </w:pPr>
-      <w:bookmarkStart w:id="37" w:name="_Toc31183719"/>
+      <w:bookmarkStart w:id="37" w:name="_Toc31201063"/>
       <w:r>
         <w:t>Pagina amministrazione utenti</w:t>
       </w:r>
@@ -15339,7 +15681,7 @@
       <w:pPr>
         <w:pStyle w:val="Titolo3"/>
       </w:pPr>
-      <w:bookmarkStart w:id="38" w:name="_Toc31183720"/>
+      <w:bookmarkStart w:id="38" w:name="_Toc31201064"/>
       <w:r>
         <w:lastRenderedPageBreak/>
         <w:t>Pagina amministrazione congedi</w:t>
@@ -15458,11 +15800,11 @@
       <w:pPr>
         <w:pStyle w:val="Titolo2"/>
       </w:pPr>
-      <w:bookmarkStart w:id="39" w:name="_Toc31183721"/>
+      <w:bookmarkStart w:id="39" w:name="_Toc31201065"/>
       <w:r>
         <w:t xml:space="preserve">Design </w:t>
       </w:r>
-      <w:bookmarkEnd w:id="33"/>
+      <w:bookmarkEnd w:id="32"/>
       <w:r>
         <w:t>dell’architettura del sistema</w:t>
       </w:r>
@@ -15492,7 +15834,7 @@
         </w:rPr>
       </w:pPr>
       <w:bookmarkStart w:id="40" w:name="_Toc461179222"/>
-      <w:bookmarkStart w:id="41" w:name="_Toc31183722"/>
+      <w:bookmarkStart w:id="41" w:name="_Toc31201066"/>
       <w:r>
         <w:rPr>
           <w:lang w:val="it-IT"/>
@@ -15504,11 +15846,797 @@
     </w:p>
     <w:p>
       <w:pPr>
-        <w:rPr>
-          <w:lang w:val="it-IT"/>
-        </w:rPr>
+        <w:pStyle w:val="Titolo2"/>
       </w:pPr>
       <w:bookmarkStart w:id="42" w:name="_Toc461179223"/>
+      <w:bookmarkStart w:id="43" w:name="_Toc31201067"/>
+      <w:r>
+        <w:t>Gestione versioni</w:t>
+      </w:r>
+      <w:bookmarkEnd w:id="43"/>
+    </w:p>
+    <w:p>
+      <w:pPr>
+        <w:jc w:val="both"/>
+        <w:rPr>
+          <w:lang w:val="it-IT"/>
+        </w:rPr>
+      </w:pPr>
+      <w:r>
+        <w:rPr>
+          <w:lang w:val="it-IT"/>
+        </w:rPr>
+        <w:t>Come gestione di tutti i file che riguardano lo sviluppo del progetto, quindi documentazione, diari, codice e altro ho utilizzato una repository GitLab che è stata messa a disposizione sul server scolastico da parte dei formatori. Ho dunque utilizzato questa repository per tenere traccia di tutti i cambiamenti all’interno del progetto, i quali sono stati caricati su GitLab con descrizioni apposite in modo da permettere di tornare avanti oppure indietro nel corso del progetto.</w:t>
+      </w:r>
+    </w:p>
+    <w:p>
+      <w:pPr>
+        <w:jc w:val="both"/>
+        <w:rPr>
+          <w:lang w:val="it-IT"/>
+        </w:rPr>
+      </w:pPr>
+    </w:p>
+    <w:p>
+      <w:pPr>
+        <w:rPr>
+          <w:lang w:val="it-IT"/>
+        </w:rPr>
+      </w:pPr>
+      <w:r>
+        <w:rPr>
+          <w:lang w:val="it-IT"/>
+        </w:rPr>
+        <w:t>DA_REVISIONARE</w:t>
+      </w:r>
+    </w:p>
+    <w:p>
+      <w:pPr>
+        <w:pStyle w:val="Titolo2"/>
+      </w:pPr>
+      <w:bookmarkStart w:id="44" w:name="_Toc31201068"/>
+      <w:r>
+        <w:t>Gestore di pacchetti</w:t>
+      </w:r>
+      <w:bookmarkEnd w:id="44"/>
+    </w:p>
+    <w:p>
+      <w:pPr>
+        <w:jc w:val="both"/>
+        <w:rPr>
+          <w:lang w:val="it-IT"/>
+        </w:rPr>
+      </w:pPr>
+      <w:r>
+        <w:rPr>
+          <w:lang w:val="it-IT"/>
+        </w:rPr>
+        <w:t>Per lo</w:t>
+      </w:r>
+      <w:r>
+        <w:rPr>
+          <w:lang w:val="it-IT"/>
+        </w:rPr>
+        <w:t xml:space="preserve"> sviluppo del progetto ho utilizzato delle librerie esterne. Per la gestione di pacchetti aggiuntivi di PHP ho utilizzato dunque Composer, il quale permette di gestire librerie esterne in modo semplificato.</w:t>
+      </w:r>
+      <w:r>
+        <w:rPr>
+          <w:lang w:val="it-IT"/>
+        </w:rPr>
+        <w:t xml:space="preserve"> Ho quindi impostato Composer attraverso il file di configurazione </w:t>
+      </w:r>
+      <w:r>
+        <w:rPr>
+          <w:lang w:val="it-IT"/>
+        </w:rPr>
+        <w:t>“</w:t>
+      </w:r>
+      <w:r>
+        <w:rPr>
+          <w:lang w:val="it-IT"/>
+        </w:rPr>
+        <w:t>composer.json</w:t>
+      </w:r>
+      <w:r>
+        <w:rPr>
+          <w:lang w:val="it-IT"/>
+        </w:rPr>
+        <w:t>”</w:t>
+      </w:r>
+      <w:r>
+        <w:rPr>
+          <w:lang w:val="it-IT"/>
+        </w:rPr>
+        <w:t xml:space="preserve"> nel seguente modo:</w:t>
+      </w:r>
+    </w:p>
+    <w:p>
+      <w:pPr>
+        <w:jc w:val="both"/>
+        <w:rPr>
+          <w:lang w:val="it-IT"/>
+        </w:rPr>
+      </w:pPr>
+    </w:p>
+    <w:p>
+      <w:pPr>
+        <w:pBdr>
+          <w:top w:val="single" w:sz="4" w:space="1" w:color="auto"/>
+          <w:left w:val="single" w:sz="4" w:space="4" w:color="auto"/>
+          <w:bottom w:val="single" w:sz="4" w:space="1" w:color="auto"/>
+          <w:right w:val="single" w:sz="4" w:space="4" w:color="auto"/>
+        </w:pBdr>
+        <w:shd w:val="clear" w:color="auto" w:fill="FFFFFF"/>
+        <w:spacing w:line="300" w:lineRule="atLeast"/>
+        <w:rPr>
+          <w:rFonts w:ascii="Menlo" w:hAnsi="Menlo" w:cs="Menlo"/>
+          <w:color w:val="000000"/>
+        </w:rPr>
+      </w:pPr>
+      <w:r>
+        <w:rPr>
+          <w:rFonts w:ascii="Menlo" w:hAnsi="Menlo" w:cs="Menlo"/>
+          <w:color w:val="000000"/>
+        </w:rPr>
+        <w:t>{</w:t>
+      </w:r>
+    </w:p>
+    <w:p>
+      <w:pPr>
+        <w:pBdr>
+          <w:top w:val="single" w:sz="4" w:space="1" w:color="auto"/>
+          <w:left w:val="single" w:sz="4" w:space="4" w:color="auto"/>
+          <w:bottom w:val="single" w:sz="4" w:space="1" w:color="auto"/>
+          <w:right w:val="single" w:sz="4" w:space="4" w:color="auto"/>
+        </w:pBdr>
+        <w:shd w:val="clear" w:color="auto" w:fill="FFFFFF"/>
+        <w:spacing w:line="300" w:lineRule="atLeast"/>
+        <w:rPr>
+          <w:rFonts w:ascii="Menlo" w:hAnsi="Menlo" w:cs="Menlo"/>
+          <w:color w:val="000000"/>
+        </w:rPr>
+      </w:pPr>
+      <w:r>
+        <w:rPr>
+          <w:rFonts w:ascii="Menlo" w:hAnsi="Menlo" w:cs="Menlo"/>
+          <w:color w:val="000000"/>
+        </w:rPr>
+        <w:t xml:space="preserve">    </w:t>
+      </w:r>
+      <w:r>
+        <w:rPr>
+          <w:rFonts w:ascii="Menlo" w:hAnsi="Menlo" w:cs="Menlo"/>
+          <w:color w:val="0451A5"/>
+        </w:rPr>
+        <w:t>"name"</w:t>
+      </w:r>
+      <w:r>
+        <w:rPr>
+          <w:rFonts w:ascii="Menlo" w:hAnsi="Menlo" w:cs="Menlo"/>
+          <w:color w:val="000000"/>
+        </w:rPr>
+        <w:t xml:space="preserve">: </w:t>
+      </w:r>
+      <w:r>
+        <w:rPr>
+          <w:rFonts w:ascii="Menlo" w:hAnsi="Menlo" w:cs="Menlo"/>
+          <w:color w:val="A31515"/>
+        </w:rPr>
+        <w:t>"filippofinke/gestione-congedi"</w:t>
+      </w:r>
+      <w:r>
+        <w:rPr>
+          <w:rFonts w:ascii="Menlo" w:hAnsi="Menlo" w:cs="Menlo"/>
+          <w:color w:val="000000"/>
+        </w:rPr>
+        <w:t>,</w:t>
+      </w:r>
+    </w:p>
+    <w:p>
+      <w:pPr>
+        <w:pBdr>
+          <w:top w:val="single" w:sz="4" w:space="1" w:color="auto"/>
+          <w:left w:val="single" w:sz="4" w:space="4" w:color="auto"/>
+          <w:bottom w:val="single" w:sz="4" w:space="1" w:color="auto"/>
+          <w:right w:val="single" w:sz="4" w:space="4" w:color="auto"/>
+        </w:pBdr>
+        <w:shd w:val="clear" w:color="auto" w:fill="FFFFFF"/>
+        <w:spacing w:line="300" w:lineRule="atLeast"/>
+        <w:rPr>
+          <w:rFonts w:ascii="Menlo" w:hAnsi="Menlo" w:cs="Menlo"/>
+          <w:color w:val="000000"/>
+        </w:rPr>
+      </w:pPr>
+      <w:r>
+        <w:rPr>
+          <w:rFonts w:ascii="Menlo" w:hAnsi="Menlo" w:cs="Menlo"/>
+          <w:color w:val="000000"/>
+        </w:rPr>
+        <w:lastRenderedPageBreak/>
+        <w:t xml:space="preserve">    </w:t>
+      </w:r>
+      <w:r>
+        <w:rPr>
+          <w:rFonts w:ascii="Menlo" w:hAnsi="Menlo" w:cs="Menlo"/>
+          <w:color w:val="0451A5"/>
+        </w:rPr>
+        <w:t>"description"</w:t>
+      </w:r>
+      <w:r>
+        <w:rPr>
+          <w:rFonts w:ascii="Menlo" w:hAnsi="Menlo" w:cs="Menlo"/>
+          <w:color w:val="000000"/>
+        </w:rPr>
+        <w:t xml:space="preserve">: </w:t>
+      </w:r>
+      <w:r>
+        <w:rPr>
+          <w:rFonts w:ascii="Menlo" w:hAnsi="Menlo" w:cs="Menlo"/>
+          <w:color w:val="A31515"/>
+        </w:rPr>
+        <w:t>"Applicativo web per la gestione delle richieste di congedo dei docenti del CPT"</w:t>
+      </w:r>
+      <w:r>
+        <w:rPr>
+          <w:rFonts w:ascii="Menlo" w:hAnsi="Menlo" w:cs="Menlo"/>
+          <w:color w:val="000000"/>
+        </w:rPr>
+        <w:t>,</w:t>
+      </w:r>
+    </w:p>
+    <w:p>
+      <w:pPr>
+        <w:pBdr>
+          <w:top w:val="single" w:sz="4" w:space="1" w:color="auto"/>
+          <w:left w:val="single" w:sz="4" w:space="4" w:color="auto"/>
+          <w:bottom w:val="single" w:sz="4" w:space="1" w:color="auto"/>
+          <w:right w:val="single" w:sz="4" w:space="4" w:color="auto"/>
+        </w:pBdr>
+        <w:shd w:val="clear" w:color="auto" w:fill="FFFFFF"/>
+        <w:spacing w:line="300" w:lineRule="atLeast"/>
+        <w:rPr>
+          <w:rFonts w:ascii="Menlo" w:hAnsi="Menlo" w:cs="Menlo"/>
+          <w:color w:val="000000"/>
+          <w:lang w:val="en-US"/>
+        </w:rPr>
+      </w:pPr>
+      <w:r>
+        <w:rPr>
+          <w:rFonts w:ascii="Menlo" w:hAnsi="Menlo" w:cs="Menlo"/>
+          <w:color w:val="000000"/>
+        </w:rPr>
+        <w:t xml:space="preserve">    </w:t>
+      </w:r>
+      <w:r>
+        <w:rPr>
+          <w:rFonts w:ascii="Menlo" w:hAnsi="Menlo" w:cs="Menlo"/>
+          <w:color w:val="0451A5"/>
+          <w:lang w:val="en-US"/>
+        </w:rPr>
+        <w:t>"type"</w:t>
+      </w:r>
+      <w:r>
+        <w:rPr>
+          <w:rFonts w:ascii="Menlo" w:hAnsi="Menlo" w:cs="Menlo"/>
+          <w:color w:val="000000"/>
+          <w:lang w:val="en-US"/>
+        </w:rPr>
+        <w:t xml:space="preserve">: </w:t>
+      </w:r>
+      <w:r>
+        <w:rPr>
+          <w:rFonts w:ascii="Menlo" w:hAnsi="Menlo" w:cs="Menlo"/>
+          <w:color w:val="A31515"/>
+          <w:lang w:val="en-US"/>
+        </w:rPr>
+        <w:t>"project"</w:t>
+      </w:r>
+      <w:r>
+        <w:rPr>
+          <w:rFonts w:ascii="Menlo" w:hAnsi="Menlo" w:cs="Menlo"/>
+          <w:color w:val="000000"/>
+          <w:lang w:val="en-US"/>
+        </w:rPr>
+        <w:t>,</w:t>
+      </w:r>
+    </w:p>
+    <w:p>
+      <w:pPr>
+        <w:pBdr>
+          <w:top w:val="single" w:sz="4" w:space="1" w:color="auto"/>
+          <w:left w:val="single" w:sz="4" w:space="4" w:color="auto"/>
+          <w:bottom w:val="single" w:sz="4" w:space="1" w:color="auto"/>
+          <w:right w:val="single" w:sz="4" w:space="4" w:color="auto"/>
+        </w:pBdr>
+        <w:shd w:val="clear" w:color="auto" w:fill="FFFFFF"/>
+        <w:spacing w:line="300" w:lineRule="atLeast"/>
+        <w:rPr>
+          <w:rFonts w:ascii="Menlo" w:hAnsi="Menlo" w:cs="Menlo"/>
+          <w:color w:val="000000"/>
+          <w:lang w:val="en-US"/>
+        </w:rPr>
+      </w:pPr>
+      <w:r>
+        <w:rPr>
+          <w:rFonts w:ascii="Menlo" w:hAnsi="Menlo" w:cs="Menlo"/>
+          <w:color w:val="000000"/>
+          <w:lang w:val="en-US"/>
+        </w:rPr>
+        <w:t xml:space="preserve">    </w:t>
+      </w:r>
+      <w:r>
+        <w:rPr>
+          <w:rFonts w:ascii="Menlo" w:hAnsi="Menlo" w:cs="Menlo"/>
+          <w:color w:val="0451A5"/>
+          <w:lang w:val="en-US"/>
+        </w:rPr>
+        <w:t>"require"</w:t>
+      </w:r>
+      <w:r>
+        <w:rPr>
+          <w:rFonts w:ascii="Menlo" w:hAnsi="Menlo" w:cs="Menlo"/>
+          <w:color w:val="000000"/>
+          <w:lang w:val="en-US"/>
+        </w:rPr>
+        <w:t>: {</w:t>
+      </w:r>
+    </w:p>
+    <w:p>
+      <w:pPr>
+        <w:pBdr>
+          <w:top w:val="single" w:sz="4" w:space="1" w:color="auto"/>
+          <w:left w:val="single" w:sz="4" w:space="4" w:color="auto"/>
+          <w:bottom w:val="single" w:sz="4" w:space="1" w:color="auto"/>
+          <w:right w:val="single" w:sz="4" w:space="4" w:color="auto"/>
+        </w:pBdr>
+        <w:shd w:val="clear" w:color="auto" w:fill="FFFFFF"/>
+        <w:spacing w:line="300" w:lineRule="atLeast"/>
+        <w:rPr>
+          <w:rFonts w:ascii="Menlo" w:hAnsi="Menlo" w:cs="Menlo"/>
+          <w:color w:val="000000"/>
+          <w:lang w:val="en-US"/>
+        </w:rPr>
+      </w:pPr>
+      <w:r>
+        <w:rPr>
+          <w:rFonts w:ascii="Menlo" w:hAnsi="Menlo" w:cs="Menlo"/>
+          <w:color w:val="000000"/>
+          <w:lang w:val="en-US"/>
+        </w:rPr>
+        <w:t xml:space="preserve">        </w:t>
+      </w:r>
+      <w:r>
+        <w:rPr>
+          <w:rFonts w:ascii="Menlo" w:hAnsi="Menlo" w:cs="Menlo"/>
+          <w:color w:val="0451A5"/>
+          <w:lang w:val="en-US"/>
+        </w:rPr>
+        <w:t>"filippofinke/php-rest"</w:t>
+      </w:r>
+      <w:r>
+        <w:rPr>
+          <w:rFonts w:ascii="Menlo" w:hAnsi="Menlo" w:cs="Menlo"/>
+          <w:color w:val="000000"/>
+          <w:lang w:val="en-US"/>
+        </w:rPr>
+        <w:t xml:space="preserve">: </w:t>
+      </w:r>
+      <w:r>
+        <w:rPr>
+          <w:rFonts w:ascii="Menlo" w:hAnsi="Menlo" w:cs="Menlo"/>
+          <w:color w:val="A31515"/>
+          <w:lang w:val="en-US"/>
+        </w:rPr>
+        <w:t>"dev-master"</w:t>
+      </w:r>
+    </w:p>
+    <w:p>
+      <w:pPr>
+        <w:pBdr>
+          <w:top w:val="single" w:sz="4" w:space="1" w:color="auto"/>
+          <w:left w:val="single" w:sz="4" w:space="4" w:color="auto"/>
+          <w:bottom w:val="single" w:sz="4" w:space="1" w:color="auto"/>
+          <w:right w:val="single" w:sz="4" w:space="4" w:color="auto"/>
+        </w:pBdr>
+        <w:shd w:val="clear" w:color="auto" w:fill="FFFFFF"/>
+        <w:spacing w:line="300" w:lineRule="atLeast"/>
+        <w:rPr>
+          <w:rFonts w:ascii="Menlo" w:hAnsi="Menlo" w:cs="Menlo"/>
+          <w:color w:val="000000"/>
+          <w:lang w:val="en-US"/>
+        </w:rPr>
+      </w:pPr>
+      <w:r>
+        <w:rPr>
+          <w:rFonts w:ascii="Menlo" w:hAnsi="Menlo" w:cs="Menlo"/>
+          <w:color w:val="000000"/>
+          <w:lang w:val="en-US"/>
+        </w:rPr>
+        <w:t xml:space="preserve">    },</w:t>
+      </w:r>
+    </w:p>
+    <w:p>
+      <w:pPr>
+        <w:pBdr>
+          <w:top w:val="single" w:sz="4" w:space="1" w:color="auto"/>
+          <w:left w:val="single" w:sz="4" w:space="4" w:color="auto"/>
+          <w:bottom w:val="single" w:sz="4" w:space="1" w:color="auto"/>
+          <w:right w:val="single" w:sz="4" w:space="4" w:color="auto"/>
+        </w:pBdr>
+        <w:shd w:val="clear" w:color="auto" w:fill="FFFFFF"/>
+        <w:spacing w:line="300" w:lineRule="atLeast"/>
+        <w:rPr>
+          <w:rFonts w:ascii="Menlo" w:hAnsi="Menlo" w:cs="Menlo"/>
+          <w:color w:val="000000"/>
+          <w:lang w:val="en-US"/>
+        </w:rPr>
+      </w:pPr>
+      <w:r>
+        <w:rPr>
+          <w:rFonts w:ascii="Menlo" w:hAnsi="Menlo" w:cs="Menlo"/>
+          <w:color w:val="000000"/>
+          <w:lang w:val="en-US"/>
+        </w:rPr>
+        <w:t xml:space="preserve">    </w:t>
+      </w:r>
+      <w:r>
+        <w:rPr>
+          <w:rFonts w:ascii="Menlo" w:hAnsi="Menlo" w:cs="Menlo"/>
+          <w:color w:val="0451A5"/>
+          <w:lang w:val="en-US"/>
+        </w:rPr>
+        <w:t>"authors"</w:t>
+      </w:r>
+      <w:r>
+        <w:rPr>
+          <w:rFonts w:ascii="Menlo" w:hAnsi="Menlo" w:cs="Menlo"/>
+          <w:color w:val="000000"/>
+          <w:lang w:val="en-US"/>
+        </w:rPr>
+        <w:t>: [</w:t>
+      </w:r>
+    </w:p>
+    <w:p>
+      <w:pPr>
+        <w:pBdr>
+          <w:top w:val="single" w:sz="4" w:space="1" w:color="auto"/>
+          <w:left w:val="single" w:sz="4" w:space="4" w:color="auto"/>
+          <w:bottom w:val="single" w:sz="4" w:space="1" w:color="auto"/>
+          <w:right w:val="single" w:sz="4" w:space="4" w:color="auto"/>
+        </w:pBdr>
+        <w:shd w:val="clear" w:color="auto" w:fill="FFFFFF"/>
+        <w:spacing w:line="300" w:lineRule="atLeast"/>
+        <w:rPr>
+          <w:rFonts w:ascii="Menlo" w:hAnsi="Menlo" w:cs="Menlo"/>
+          <w:color w:val="000000"/>
+          <w:lang w:val="en-US"/>
+        </w:rPr>
+      </w:pPr>
+      <w:r>
+        <w:rPr>
+          <w:rFonts w:ascii="Menlo" w:hAnsi="Menlo" w:cs="Menlo"/>
+          <w:color w:val="000000"/>
+          <w:lang w:val="en-US"/>
+        </w:rPr>
+        <w:t xml:space="preserve">        {</w:t>
+      </w:r>
+    </w:p>
+    <w:p>
+      <w:pPr>
+        <w:pBdr>
+          <w:top w:val="single" w:sz="4" w:space="1" w:color="auto"/>
+          <w:left w:val="single" w:sz="4" w:space="4" w:color="auto"/>
+          <w:bottom w:val="single" w:sz="4" w:space="1" w:color="auto"/>
+          <w:right w:val="single" w:sz="4" w:space="4" w:color="auto"/>
+        </w:pBdr>
+        <w:shd w:val="clear" w:color="auto" w:fill="FFFFFF"/>
+        <w:spacing w:line="300" w:lineRule="atLeast"/>
+        <w:rPr>
+          <w:rFonts w:ascii="Menlo" w:hAnsi="Menlo" w:cs="Menlo"/>
+          <w:color w:val="000000"/>
+          <w:lang w:val="en-US"/>
+        </w:rPr>
+      </w:pPr>
+      <w:r>
+        <w:rPr>
+          <w:rFonts w:ascii="Menlo" w:hAnsi="Menlo" w:cs="Menlo"/>
+          <w:color w:val="000000"/>
+          <w:lang w:val="en-US"/>
+        </w:rPr>
+        <w:t xml:space="preserve">            </w:t>
+      </w:r>
+      <w:r>
+        <w:rPr>
+          <w:rFonts w:ascii="Menlo" w:hAnsi="Menlo" w:cs="Menlo"/>
+          <w:color w:val="0451A5"/>
+          <w:lang w:val="en-US"/>
+        </w:rPr>
+        <w:t>"name"</w:t>
+      </w:r>
+      <w:r>
+        <w:rPr>
+          <w:rFonts w:ascii="Menlo" w:hAnsi="Menlo" w:cs="Menlo"/>
+          <w:color w:val="000000"/>
+          <w:lang w:val="en-US"/>
+        </w:rPr>
+        <w:t xml:space="preserve">: </w:t>
+      </w:r>
+      <w:r>
+        <w:rPr>
+          <w:rFonts w:ascii="Menlo" w:hAnsi="Menlo" w:cs="Menlo"/>
+          <w:color w:val="A31515"/>
+          <w:lang w:val="en-US"/>
+        </w:rPr>
+        <w:t>"Filippo Finke"</w:t>
+      </w:r>
+      <w:r>
+        <w:rPr>
+          <w:rFonts w:ascii="Menlo" w:hAnsi="Menlo" w:cs="Menlo"/>
+          <w:color w:val="000000"/>
+          <w:lang w:val="en-US"/>
+        </w:rPr>
+        <w:t>,</w:t>
+      </w:r>
+    </w:p>
+    <w:p>
+      <w:pPr>
+        <w:pBdr>
+          <w:top w:val="single" w:sz="4" w:space="1" w:color="auto"/>
+          <w:left w:val="single" w:sz="4" w:space="4" w:color="auto"/>
+          <w:bottom w:val="single" w:sz="4" w:space="1" w:color="auto"/>
+          <w:right w:val="single" w:sz="4" w:space="4" w:color="auto"/>
+        </w:pBdr>
+        <w:shd w:val="clear" w:color="auto" w:fill="FFFFFF"/>
+        <w:spacing w:line="300" w:lineRule="atLeast"/>
+        <w:rPr>
+          <w:rFonts w:ascii="Menlo" w:hAnsi="Menlo" w:cs="Menlo"/>
+          <w:color w:val="000000"/>
+          <w:lang w:val="en-US"/>
+        </w:rPr>
+      </w:pPr>
+      <w:r>
+        <w:rPr>
+          <w:rFonts w:ascii="Menlo" w:hAnsi="Menlo" w:cs="Menlo"/>
+          <w:color w:val="000000"/>
+          <w:lang w:val="en-US"/>
+        </w:rPr>
+        <w:t xml:space="preserve">            </w:t>
+      </w:r>
+      <w:r>
+        <w:rPr>
+          <w:rFonts w:ascii="Menlo" w:hAnsi="Menlo" w:cs="Menlo"/>
+          <w:color w:val="0451A5"/>
+          <w:lang w:val="en-US"/>
+        </w:rPr>
+        <w:t>"email"</w:t>
+      </w:r>
+      <w:r>
+        <w:rPr>
+          <w:rFonts w:ascii="Menlo" w:hAnsi="Menlo" w:cs="Menlo"/>
+          <w:color w:val="000000"/>
+          <w:lang w:val="en-US"/>
+        </w:rPr>
+        <w:t xml:space="preserve">: </w:t>
+      </w:r>
+      <w:r>
+        <w:rPr>
+          <w:rFonts w:ascii="Menlo" w:hAnsi="Menlo" w:cs="Menlo"/>
+          <w:color w:val="A31515"/>
+          <w:lang w:val="en-US"/>
+        </w:rPr>
+        <w:t>"filippo.finke@samtrevano.ch"</w:t>
+      </w:r>
+    </w:p>
+    <w:p>
+      <w:pPr>
+        <w:pBdr>
+          <w:top w:val="single" w:sz="4" w:space="1" w:color="auto"/>
+          <w:left w:val="single" w:sz="4" w:space="4" w:color="auto"/>
+          <w:bottom w:val="single" w:sz="4" w:space="1" w:color="auto"/>
+          <w:right w:val="single" w:sz="4" w:space="4" w:color="auto"/>
+        </w:pBdr>
+        <w:shd w:val="clear" w:color="auto" w:fill="FFFFFF"/>
+        <w:spacing w:line="300" w:lineRule="atLeast"/>
+        <w:rPr>
+          <w:rFonts w:ascii="Menlo" w:hAnsi="Menlo" w:cs="Menlo"/>
+          <w:color w:val="000000"/>
+        </w:rPr>
+      </w:pPr>
+      <w:r>
+        <w:rPr>
+          <w:rFonts w:ascii="Menlo" w:hAnsi="Menlo" w:cs="Menlo"/>
+          <w:color w:val="000000"/>
+          <w:lang w:val="en-US"/>
+        </w:rPr>
+        <w:t xml:space="preserve">        </w:t>
+      </w:r>
+      <w:r>
+        <w:rPr>
+          <w:rFonts w:ascii="Menlo" w:hAnsi="Menlo" w:cs="Menlo"/>
+          <w:color w:val="000000"/>
+        </w:rPr>
+        <w:t>}</w:t>
+      </w:r>
+    </w:p>
+    <w:p>
+      <w:pPr>
+        <w:pBdr>
+          <w:top w:val="single" w:sz="4" w:space="1" w:color="auto"/>
+          <w:left w:val="single" w:sz="4" w:space="4" w:color="auto"/>
+          <w:bottom w:val="single" w:sz="4" w:space="1" w:color="auto"/>
+          <w:right w:val="single" w:sz="4" w:space="4" w:color="auto"/>
+        </w:pBdr>
+        <w:shd w:val="clear" w:color="auto" w:fill="FFFFFF"/>
+        <w:spacing w:line="300" w:lineRule="atLeast"/>
+        <w:rPr>
+          <w:rFonts w:ascii="Menlo" w:hAnsi="Menlo" w:cs="Menlo"/>
+          <w:color w:val="000000"/>
+        </w:rPr>
+      </w:pPr>
+      <w:r>
+        <w:rPr>
+          <w:rFonts w:ascii="Menlo" w:hAnsi="Menlo" w:cs="Menlo"/>
+          <w:color w:val="000000"/>
+        </w:rPr>
+        <w:t xml:space="preserve">    ],</w:t>
+      </w:r>
+    </w:p>
+    <w:p>
+      <w:pPr>
+        <w:pBdr>
+          <w:top w:val="single" w:sz="4" w:space="1" w:color="auto"/>
+          <w:left w:val="single" w:sz="4" w:space="4" w:color="auto"/>
+          <w:bottom w:val="single" w:sz="4" w:space="1" w:color="auto"/>
+          <w:right w:val="single" w:sz="4" w:space="4" w:color="auto"/>
+        </w:pBdr>
+        <w:shd w:val="clear" w:color="auto" w:fill="FFFFFF"/>
+        <w:spacing w:line="300" w:lineRule="atLeast"/>
+        <w:rPr>
+          <w:rFonts w:ascii="Menlo" w:hAnsi="Menlo" w:cs="Menlo"/>
+          <w:color w:val="000000"/>
+        </w:rPr>
+      </w:pPr>
+      <w:r>
+        <w:rPr>
+          <w:rFonts w:ascii="Menlo" w:hAnsi="Menlo" w:cs="Menlo"/>
+          <w:color w:val="000000"/>
+        </w:rPr>
+        <w:t xml:space="preserve">    </w:t>
+      </w:r>
+      <w:r>
+        <w:rPr>
+          <w:rFonts w:ascii="Menlo" w:hAnsi="Menlo" w:cs="Menlo"/>
+          <w:color w:val="0451A5"/>
+        </w:rPr>
+        <w:t>"minimum-stability"</w:t>
+      </w:r>
+      <w:r>
+        <w:rPr>
+          <w:rFonts w:ascii="Menlo" w:hAnsi="Menlo" w:cs="Menlo"/>
+          <w:color w:val="000000"/>
+        </w:rPr>
+        <w:t xml:space="preserve">: </w:t>
+      </w:r>
+      <w:r>
+        <w:rPr>
+          <w:rFonts w:ascii="Menlo" w:hAnsi="Menlo" w:cs="Menlo"/>
+          <w:color w:val="A31515"/>
+        </w:rPr>
+        <w:t>"dev"</w:t>
+      </w:r>
+    </w:p>
+    <w:p>
+      <w:pPr>
+        <w:pBdr>
+          <w:top w:val="single" w:sz="4" w:space="1" w:color="auto"/>
+          <w:left w:val="single" w:sz="4" w:space="4" w:color="auto"/>
+          <w:bottom w:val="single" w:sz="4" w:space="1" w:color="auto"/>
+          <w:right w:val="single" w:sz="4" w:space="4" w:color="auto"/>
+        </w:pBdr>
+        <w:shd w:val="clear" w:color="auto" w:fill="FFFFFF"/>
+        <w:spacing w:line="300" w:lineRule="atLeast"/>
+        <w:rPr>
+          <w:rFonts w:ascii="Menlo" w:hAnsi="Menlo" w:cs="Menlo"/>
+          <w:color w:val="000000"/>
+        </w:rPr>
+      </w:pPr>
+      <w:r>
+        <w:rPr>
+          <w:rFonts w:ascii="Menlo" w:hAnsi="Menlo" w:cs="Menlo"/>
+          <w:color w:val="000000"/>
+        </w:rPr>
+        <w:t>}</w:t>
+      </w:r>
+    </w:p>
+    <w:p>
+      <w:pPr>
+        <w:jc w:val="both"/>
+        <w:rPr>
+          <w:lang w:val="it-IT"/>
+        </w:rPr>
+      </w:pPr>
+    </w:p>
+    <w:p>
+      <w:pPr>
+        <w:jc w:val="both"/>
+        <w:rPr>
+          <w:lang w:val="it-IT"/>
+        </w:rPr>
+      </w:pPr>
+      <w:r>
+        <w:rPr>
+          <w:lang w:val="it-IT"/>
+        </w:rPr>
+        <w:t>Questo file mi permette dunque di importare la libreria “php-rest” la quale verrà utilizzata all’interno del progetto.</w:t>
+      </w:r>
+    </w:p>
+    <w:p>
+      <w:pPr>
+        <w:jc w:val="both"/>
+        <w:rPr>
+          <w:lang w:val="it-IT"/>
+        </w:rPr>
+      </w:pPr>
+    </w:p>
+    <w:p>
+      <w:pPr>
+        <w:jc w:val="both"/>
+        <w:rPr>
+          <w:lang w:val="it-IT"/>
+        </w:rPr>
+      </w:pPr>
+      <w:r>
+        <w:rPr>
+          <w:lang w:val="it-IT"/>
+        </w:rPr>
+        <w:t>DA_REVISIONARE</w:t>
+      </w:r>
+    </w:p>
+    <w:p>
+      <w:pPr>
+        <w:jc w:val="both"/>
+        <w:rPr>
+          <w:lang w:val="it-IT"/>
+        </w:rPr>
+      </w:pPr>
+    </w:p>
+    <w:p>
+      <w:pPr>
+        <w:pStyle w:val="Titolo2"/>
+      </w:pPr>
+      <w:bookmarkStart w:id="45" w:name="_Toc31201069"/>
+      <w:r>
+        <w:t>Database</w:t>
+      </w:r>
+      <w:bookmarkEnd w:id="45"/>
+    </w:p>
+    <w:p>
+      <w:pPr>
+        <w:jc w:val="both"/>
+        <w:rPr>
+          <w:lang w:val="it-IT"/>
+        </w:rPr>
+      </w:pPr>
+      <w:r>
+        <w:rPr>
+          <w:lang w:val="it-IT"/>
+        </w:rPr>
+        <w:t>DA_REVISIONARE</w:t>
+      </w:r>
+    </w:p>
+    <w:p>
+      <w:pPr>
+        <w:rPr>
+          <w:lang w:val="it-IT"/>
+        </w:rPr>
+      </w:pPr>
+    </w:p>
+    <w:p>
+      <w:pPr>
+        <w:rPr>
+          <w:lang w:val="it-IT"/>
+        </w:rPr>
+      </w:pPr>
       <w:r>
         <w:rPr>
           <w:lang w:val="it-IT"/>
@@ -15518,12 +16646,19 @@
     </w:p>
     <w:p>
       <w:pPr>
+        <w:rPr>
+          <w:lang w:val="it-IT"/>
+        </w:rPr>
+      </w:pPr>
+    </w:p>
+    <w:p>
+      <w:pPr>
         <w:pStyle w:val="Titolo1"/>
         <w:rPr>
           <w:lang w:val="it-IT"/>
         </w:rPr>
       </w:pPr>
-      <w:bookmarkStart w:id="43" w:name="_Toc31183723"/>
+      <w:bookmarkStart w:id="46" w:name="_Toc31201070"/>
       <w:r>
         <w:rPr>
           <w:lang w:val="it-IT"/>
@@ -15531,19 +16666,19 @@
         <w:t>Test</w:t>
       </w:r>
       <w:bookmarkEnd w:id="42"/>
-      <w:bookmarkEnd w:id="43"/>
+      <w:bookmarkEnd w:id="46"/>
     </w:p>
     <w:p>
       <w:pPr>
         <w:pStyle w:val="Titolo2"/>
       </w:pPr>
-      <w:bookmarkStart w:id="44" w:name="_Toc461179224"/>
-      <w:bookmarkStart w:id="45" w:name="_Toc31183724"/>
+      <w:bookmarkStart w:id="47" w:name="_Toc461179224"/>
+      <w:bookmarkStart w:id="48" w:name="_Toc31201071"/>
       <w:r>
         <w:t>Protocollo di test</w:t>
       </w:r>
-      <w:bookmarkEnd w:id="44"/>
-      <w:bookmarkEnd w:id="45"/>
+      <w:bookmarkEnd w:id="47"/>
+      <w:bookmarkEnd w:id="48"/>
     </w:p>
     <w:p>
       <w:pPr>
@@ -15997,14 +17132,6 @@
                 <w:lang w:val="en-US"/>
               </w:rPr>
               <w:br/>
-            </w:r>
-            <w:r>
-              <w:rPr>
-                <w:sz w:val="18"/>
-                <w:szCs w:val="18"/>
-                <w:lang w:val="en-US"/>
-              </w:rPr>
-              <w:lastRenderedPageBreak/>
               <w:t>Select the “1.2.001.xml” file,</w:t>
             </w:r>
             <w:r>
@@ -16104,6 +17231,7 @@
                 <w:szCs w:val="18"/>
                 <w:lang w:val="en-US"/>
               </w:rPr>
+              <w:lastRenderedPageBreak/>
               <w:t>Research the “</w:t>
             </w:r>
             <w:r>
@@ -16257,21 +17385,21 @@
       <w:pPr>
         <w:pStyle w:val="Titolo2"/>
       </w:pPr>
-      <w:bookmarkStart w:id="46" w:name="_Toc461179225"/>
-      <w:bookmarkStart w:id="47" w:name="_Toc31183725"/>
+      <w:bookmarkStart w:id="49" w:name="_Toc461179225"/>
+      <w:bookmarkStart w:id="50" w:name="_Toc31201072"/>
       <w:r>
         <w:t>Risultati test</w:t>
       </w:r>
-      <w:bookmarkEnd w:id="46"/>
-      <w:bookmarkEnd w:id="47"/>
-    </w:p>
-    <w:p>
-      <w:pPr>
-        <w:rPr>
-          <w:lang w:val="it-IT"/>
-        </w:rPr>
-      </w:pPr>
-      <w:bookmarkStart w:id="48" w:name="_Toc461179226"/>
+      <w:bookmarkEnd w:id="49"/>
+      <w:bookmarkEnd w:id="50"/>
+    </w:p>
+    <w:p>
+      <w:pPr>
+        <w:rPr>
+          <w:lang w:val="it-IT"/>
+        </w:rPr>
+      </w:pPr>
+      <w:bookmarkStart w:id="51" w:name="_Toc461179226"/>
       <w:r>
         <w:rPr>
           <w:lang w:val="it-IT"/>
@@ -16283,20 +17411,20 @@
       <w:pPr>
         <w:pStyle w:val="Titolo2"/>
       </w:pPr>
-      <w:bookmarkStart w:id="49" w:name="_Toc31183726"/>
+      <w:bookmarkStart w:id="52" w:name="_Toc31201073"/>
       <w:r>
         <w:t>Mancanze/limitazioni conosciute</w:t>
       </w:r>
-      <w:bookmarkEnd w:id="48"/>
-      <w:bookmarkEnd w:id="49"/>
-    </w:p>
-    <w:p>
-      <w:pPr>
-        <w:rPr>
-          <w:lang w:val="it-IT"/>
-        </w:rPr>
-      </w:pPr>
-      <w:bookmarkStart w:id="50" w:name="_Toc461179227"/>
+      <w:bookmarkEnd w:id="51"/>
+      <w:bookmarkEnd w:id="52"/>
+    </w:p>
+    <w:p>
+      <w:pPr>
+        <w:rPr>
+          <w:lang w:val="it-IT"/>
+        </w:rPr>
+      </w:pPr>
+      <w:bookmarkStart w:id="53" w:name="_Toc461179227"/>
       <w:r>
         <w:rPr>
           <w:lang w:val="it-IT"/>
@@ -16311,23 +17439,23 @@
           <w:lang w:val="it-IT"/>
         </w:rPr>
       </w:pPr>
-      <w:bookmarkStart w:id="51" w:name="_Toc31183727"/>
+      <w:bookmarkStart w:id="54" w:name="_Toc31201074"/>
       <w:r>
         <w:rPr>
           <w:lang w:val="it-IT"/>
         </w:rPr>
         <w:t>Consuntivo</w:t>
       </w:r>
-      <w:bookmarkEnd w:id="50"/>
-      <w:bookmarkEnd w:id="51"/>
-    </w:p>
-    <w:p>
-      <w:pPr>
-        <w:rPr>
-          <w:lang w:val="it-IT"/>
-        </w:rPr>
-      </w:pPr>
-      <w:bookmarkStart w:id="52" w:name="_Toc461179228"/>
+      <w:bookmarkEnd w:id="53"/>
+      <w:bookmarkEnd w:id="54"/>
+    </w:p>
+    <w:p>
+      <w:pPr>
+        <w:rPr>
+          <w:lang w:val="it-IT"/>
+        </w:rPr>
+      </w:pPr>
+      <w:bookmarkStart w:id="55" w:name="_Toc461179228"/>
       <w:r>
         <w:rPr>
           <w:lang w:val="it-IT"/>
@@ -16342,23 +17470,23 @@
           <w:lang w:val="it-IT"/>
         </w:rPr>
       </w:pPr>
-      <w:bookmarkStart w:id="53" w:name="_Toc31183728"/>
+      <w:bookmarkStart w:id="56" w:name="_Toc31201075"/>
       <w:r>
         <w:rPr>
           <w:lang w:val="it-IT"/>
         </w:rPr>
         <w:t>Conclusioni</w:t>
       </w:r>
-      <w:bookmarkEnd w:id="52"/>
-      <w:bookmarkEnd w:id="53"/>
-    </w:p>
-    <w:p>
-      <w:pPr>
-        <w:rPr>
-          <w:lang w:val="it-IT"/>
-        </w:rPr>
-      </w:pPr>
-      <w:bookmarkStart w:id="54" w:name="_Toc461179229"/>
+      <w:bookmarkEnd w:id="55"/>
+      <w:bookmarkEnd w:id="56"/>
+    </w:p>
+    <w:p>
+      <w:pPr>
+        <w:rPr>
+          <w:lang w:val="it-IT"/>
+        </w:rPr>
+      </w:pPr>
+      <w:bookmarkStart w:id="57" w:name="_Toc461179229"/>
       <w:r>
         <w:rPr>
           <w:lang w:val="it-IT"/>
@@ -16370,20 +17498,20 @@
       <w:pPr>
         <w:pStyle w:val="Titolo2"/>
       </w:pPr>
-      <w:bookmarkStart w:id="55" w:name="_Toc31183729"/>
+      <w:bookmarkStart w:id="58" w:name="_Toc31201076"/>
       <w:r>
         <w:t>Sviluppi futuri</w:t>
       </w:r>
-      <w:bookmarkEnd w:id="54"/>
-      <w:bookmarkEnd w:id="55"/>
-    </w:p>
-    <w:p>
-      <w:pPr>
-        <w:rPr>
-          <w:lang w:val="it-IT"/>
-        </w:rPr>
-      </w:pPr>
-      <w:bookmarkStart w:id="56" w:name="_Toc461179230"/>
+      <w:bookmarkEnd w:id="57"/>
+      <w:bookmarkEnd w:id="58"/>
+    </w:p>
+    <w:p>
+      <w:pPr>
+        <w:rPr>
+          <w:lang w:val="it-IT"/>
+        </w:rPr>
+      </w:pPr>
+      <w:bookmarkStart w:id="59" w:name="_Toc461179230"/>
       <w:r>
         <w:rPr>
           <w:lang w:val="it-IT"/>
@@ -16395,20 +17523,20 @@
       <w:pPr>
         <w:pStyle w:val="Titolo2"/>
       </w:pPr>
-      <w:bookmarkStart w:id="57" w:name="_Toc31183730"/>
+      <w:bookmarkStart w:id="60" w:name="_Toc31201077"/>
       <w:r>
         <w:t>Considerazioni personali</w:t>
       </w:r>
-      <w:bookmarkEnd w:id="56"/>
-      <w:bookmarkEnd w:id="57"/>
-    </w:p>
-    <w:p>
-      <w:pPr>
-        <w:rPr>
-          <w:lang w:val="it-IT"/>
-        </w:rPr>
-      </w:pPr>
-      <w:bookmarkStart w:id="58" w:name="_Toc461179231"/>
+      <w:bookmarkEnd w:id="59"/>
+      <w:bookmarkEnd w:id="60"/>
+    </w:p>
+    <w:p>
+      <w:pPr>
+        <w:rPr>
+          <w:lang w:val="it-IT"/>
+        </w:rPr>
+      </w:pPr>
+      <w:bookmarkStart w:id="61" w:name="_Toc461179231"/>
       <w:r>
         <w:rPr>
           <w:lang w:val="it-IT"/>
@@ -16423,27 +17551,27 @@
           <w:lang w:val="it-IT"/>
         </w:rPr>
       </w:pPr>
-      <w:bookmarkStart w:id="59" w:name="_Toc31183731"/>
+      <w:bookmarkStart w:id="62" w:name="_Toc31201078"/>
       <w:r>
         <w:rPr>
           <w:lang w:val="it-IT"/>
         </w:rPr>
         <w:t>Bibliografia</w:t>
       </w:r>
-      <w:bookmarkEnd w:id="58"/>
-      <w:bookmarkEnd w:id="59"/>
+      <w:bookmarkEnd w:id="61"/>
+      <w:bookmarkEnd w:id="62"/>
     </w:p>
     <w:p>
       <w:pPr>
         <w:pStyle w:val="Titolo2"/>
       </w:pPr>
-      <w:bookmarkStart w:id="60" w:name="_Toc461179234"/>
-      <w:bookmarkStart w:id="61" w:name="_Toc31183732"/>
+      <w:bookmarkStart w:id="63" w:name="_Toc461179234"/>
+      <w:bookmarkStart w:id="64" w:name="_Toc31201079"/>
       <w:r>
         <w:t>Sitografia</w:t>
       </w:r>
-      <w:bookmarkEnd w:id="60"/>
-      <w:bookmarkEnd w:id="61"/>
+      <w:bookmarkEnd w:id="63"/>
+      <w:bookmarkEnd w:id="64"/>
     </w:p>
     <w:p>
       <w:pPr>
@@ -16465,14 +17593,14 @@
           <w:lang w:val="it-IT"/>
         </w:rPr>
       </w:pPr>
-      <w:bookmarkStart w:id="62" w:name="_Toc31183733"/>
+      <w:bookmarkStart w:id="65" w:name="_Toc31201080"/>
       <w:r>
         <w:rPr>
           <w:lang w:val="it-IT"/>
         </w:rPr>
         <w:t>Glossario</w:t>
       </w:r>
-      <w:bookmarkEnd w:id="62"/>
+      <w:bookmarkEnd w:id="65"/>
     </w:p>
     <w:tbl>
       <w:tblPr>
@@ -16681,7 +17809,6 @@
               <w:rPr>
                 <w:lang w:val="it-IT"/>
               </w:rPr>
-              <w:lastRenderedPageBreak/>
               <w:t>frontend</w:t>
             </w:r>
           </w:p>
@@ -16830,6 +17957,12 @@
                 <w:lang w:val="it-IT"/>
               </w:rPr>
             </w:pPr>
+            <w:r>
+              <w:rPr>
+                <w:lang w:val="it-IT"/>
+              </w:rPr>
+              <w:t>PHP</w:t>
+            </w:r>
           </w:p>
         </w:tc>
         <w:tc>
@@ -16846,7 +17979,7 @@
               <w:rPr>
                 <w:lang w:val="it-IT"/>
               </w:rPr>
-              <w:t>DA_FARE</w:t>
+              <w:t>Hypertext Preprocessor, linguaggio di programmazione lato server utilizzato spesso nello sviluppo web.</w:t>
             </w:r>
           </w:p>
         </w:tc>
@@ -16862,6 +17995,12 @@
                 <w:lang w:val="it-IT"/>
               </w:rPr>
             </w:pPr>
+            <w:r>
+              <w:rPr>
+                <w:lang w:val="it-IT"/>
+              </w:rPr>
+              <w:t>Composer</w:t>
+            </w:r>
           </w:p>
         </w:tc>
         <w:tc>
@@ -16878,7 +18017,7 @@
               <w:rPr>
                 <w:lang w:val="it-IT"/>
               </w:rPr>
-              <w:t>DA_FARE</w:t>
+              <w:t>Gestore di pacchetti aggiuntivi per il linguaggio PHP.</w:t>
             </w:r>
           </w:p>
         </w:tc>
@@ -16920,16 +18059,17 @@
           <w:lang w:val="it-IT"/>
         </w:rPr>
       </w:pPr>
-      <w:bookmarkStart w:id="63" w:name="_Toc461179235"/>
-      <w:bookmarkStart w:id="64" w:name="_Toc31183734"/>
-      <w:r>
-        <w:rPr>
-          <w:lang w:val="it-IT"/>
-        </w:rPr>
+      <w:bookmarkStart w:id="66" w:name="_Toc461179235"/>
+      <w:bookmarkStart w:id="67" w:name="_Toc31201081"/>
+      <w:r>
+        <w:rPr>
+          <w:lang w:val="it-IT"/>
+        </w:rPr>
+        <w:lastRenderedPageBreak/>
         <w:t>Allegati</w:t>
       </w:r>
-      <w:bookmarkEnd w:id="63"/>
-      <w:bookmarkEnd w:id="64"/>
+      <w:bookmarkEnd w:id="66"/>
+      <w:bookmarkEnd w:id="67"/>
     </w:p>
     <w:p>
       <w:pPr>
@@ -21840,7 +22980,7 @@
 </file>
 
 <file path=customXml/itemProps1.xml><?xml version="1.0" encoding="utf-8"?>
-<ds:datastoreItem xmlns:ds="http://schemas.openxmlformats.org/officeDocument/2006/customXml" ds:itemID="{BF15BEBD-DE5D-464B-8943-4BE01FF4428E}">
+<ds:datastoreItem xmlns:ds="http://schemas.openxmlformats.org/officeDocument/2006/customXml" ds:itemID="{944D8991-D63E-FA4E-9CAC-834FCEA0909F}">
   <ds:schemaRefs>
     <ds:schemaRef ds:uri="http://schemas.openxmlformats.org/officeDocument/2006/bibliography"/>
   </ds:schemaRefs>

</xml_diff>